<commit_message>
RPS lab 5 added
</commit_message>
<xml_diff>
--- a/RPS/лаб 5.docx
+++ b/RPS/лаб 5.docx
@@ -1061,7 +1061,7 @@
           </mc:Choice>
           <mc:Fallback>
             <w:pict>
-              <v:rect w14:anchorId="0086EFF7" id="Прямоугольник 2" o:spid="_x0000_s1026" style="position:absolute;margin-left:155.65pt;margin-top:35pt;width:154.65pt;height:32.55pt;z-index:251633664;visibility:visible;mso-wrap-style:square;mso-wrap-distance-left:9pt;mso-wrap-distance-top:0;mso-wrap-distance-right:9pt;mso-wrap-distance-bottom:0;mso-position-horizontal:absolute;mso-position-horizontal-relative:margin;mso-position-vertical:absolute;mso-position-vertical-relative:text;v-text-anchor:middle" o:gfxdata="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" fillcolor="white [3212]" strokecolor="white [3212]" strokeweight="2pt">
+              <v:rect w14:anchorId="4A6868AD" id="Прямоугольник 2" o:spid="_x0000_s1026" style="position:absolute;margin-left:155.65pt;margin-top:35pt;width:154.65pt;height:32.55pt;z-index:251633664;visibility:visible;mso-wrap-style:square;mso-wrap-distance-left:9pt;mso-wrap-distance-top:0;mso-wrap-distance-right:9pt;mso-wrap-distance-bottom:0;mso-position-horizontal:absolute;mso-position-horizontal-relative:margin;mso-position-vertical:absolute;mso-position-vertical-relative:text;v-text-anchor:middle" o:gfxdata="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" fillcolor="white [3212]" strokecolor="white [3212]" strokeweight="2pt">
                 <w10:wrap anchorx="margin"/>
               </v:rect>
             </w:pict>
@@ -1149,7 +1149,6 @@
           <w:rFonts w:ascii="Times New Roman" w:eastAsia="Calibri" w:hAnsi="Times New Roman" w:cs="Times New Roman"/>
           <w:sz w:val="28"/>
           <w:szCs w:val="28"/>
-          <w:lang w:val="en-US"/>
         </w:rPr>
       </w:pPr>
       <w:r>
@@ -1220,6 +1219,13 @@
         </w:rPr>
         <w:t xml:space="preserve"> </w:t>
       </w:r>
+      <w:r>
+        <w:rPr>
+          <w:sz w:val="28"/>
+          <w:szCs w:val="28"/>
+        </w:rPr>
+        <w:t>и создание репозитория</w:t>
+      </w:r>
     </w:p>
     <w:p>
       <w:pPr>
@@ -1233,7 +1239,6 @@
           <w:rFonts w:ascii="Times New Roman" w:hAnsi="Times New Roman" w:cs="Times New Roman"/>
           <w:sz w:val="28"/>
           <w:szCs w:val="28"/>
-          <w:lang w:val="en-US"/>
         </w:rPr>
       </w:pPr>
       <w:proofErr w:type="spellStart"/>
@@ -1252,15 +1257,65 @@
           <w:sz w:val="28"/>
           <w:szCs w:val="28"/>
         </w:rPr>
-        <w:t xml:space="preserve"> </w:t>
-      </w:r>
-      <w:r>
-        <w:rPr>
-          <w:rFonts w:ascii="Times New Roman" w:hAnsi="Times New Roman" w:cs="Times New Roman"/>
-          <w:sz w:val="28"/>
-          <w:szCs w:val="28"/>
-        </w:rPr>
-        <w:t xml:space="preserve">был установлен как отдельное ПО. Работа с репозиторием велась через интерфейс командной строки. </w:t>
+        <w:t xml:space="preserve"> был установлен как отдельное ПО.</w:t>
+      </w:r>
+      <w:r>
+        <w:rPr>
+          <w:rFonts w:ascii="Times New Roman" w:hAnsi="Times New Roman" w:cs="Times New Roman"/>
+          <w:sz w:val="28"/>
+          <w:szCs w:val="28"/>
+        </w:rPr>
+        <w:t xml:space="preserve"> Репозиторий</w:t>
+      </w:r>
+      <w:r>
+        <w:rPr>
+          <w:rFonts w:ascii="Times New Roman" w:hAnsi="Times New Roman" w:cs="Times New Roman"/>
+          <w:sz w:val="28"/>
+          <w:szCs w:val="28"/>
+        </w:rPr>
+        <w:t xml:space="preserve"> был </w:t>
+      </w:r>
+      <w:r>
+        <w:rPr>
+          <w:rFonts w:ascii="Times New Roman" w:hAnsi="Times New Roman" w:cs="Times New Roman"/>
+          <w:sz w:val="28"/>
+          <w:szCs w:val="28"/>
+        </w:rPr>
+        <w:t>создан</w:t>
+      </w:r>
+      <w:r>
+        <w:rPr>
+          <w:rFonts w:ascii="Times New Roman" w:hAnsi="Times New Roman" w:cs="Times New Roman"/>
+          <w:sz w:val="28"/>
+          <w:szCs w:val="28"/>
+        </w:rPr>
+        <w:t xml:space="preserve"> на платформе </w:t>
+      </w:r>
+      <w:proofErr w:type="spellStart"/>
+      <w:r>
+        <w:rPr>
+          <w:rFonts w:ascii="Times New Roman" w:hAnsi="Times New Roman" w:cs="Times New Roman"/>
+          <w:sz w:val="28"/>
+          <w:szCs w:val="28"/>
+        </w:rPr>
+        <w:t>beanstalk</w:t>
+      </w:r>
+      <w:proofErr w:type="spellEnd"/>
+      <w:r>
+        <w:rPr>
+          <w:rFonts w:ascii="Times New Roman" w:hAnsi="Times New Roman" w:cs="Times New Roman"/>
+          <w:sz w:val="28"/>
+          <w:szCs w:val="28"/>
+        </w:rPr>
+        <w:t xml:space="preserve">, работа с ним велась </w:t>
+      </w:r>
+      <w:r>
+        <w:rPr>
+          <w:rFonts w:ascii="Times New Roman" w:hAnsi="Times New Roman" w:cs="Times New Roman"/>
+          <w:sz w:val="28"/>
+          <w:szCs w:val="28"/>
+        </w:rPr>
+        <w:t xml:space="preserve">через интерфейс командной строки. </w:t>
       </w:r>
     </w:p>
     <w:p>
@@ -1286,7 +1341,7 @@
           <w:sz w:val="28"/>
           <w:szCs w:val="28"/>
         </w:rPr>
-        <w:t>Регистрация проекта и синхронизация репозитория с проектом</w:t>
+        <w:t>Импорт проекта в удаленный репозиторий</w:t>
       </w:r>
     </w:p>
     <w:p>
@@ -1301,49 +1356,76 @@
           <w:rFonts w:ascii="Times New Roman" w:hAnsi="Times New Roman" w:cs="Times New Roman"/>
           <w:sz w:val="28"/>
           <w:szCs w:val="28"/>
-        </w:rPr>
-      </w:pPr>
-      <w:r>
-        <w:rPr>
-          <w:rFonts w:ascii="Times New Roman" w:hAnsi="Times New Roman" w:cs="Times New Roman"/>
-          <w:sz w:val="28"/>
-          <w:szCs w:val="28"/>
-        </w:rPr>
-        <w:t xml:space="preserve">Проект был зарегистрирован на платформе </w:t>
-      </w:r>
-      <w:proofErr w:type="spellStart"/>
-      <w:r>
-        <w:rPr>
-          <w:rFonts w:ascii="Times New Roman" w:hAnsi="Times New Roman" w:cs="Times New Roman"/>
-          <w:sz w:val="28"/>
-          <w:szCs w:val="28"/>
-        </w:rPr>
-        <w:t>beanstalk</w:t>
-      </w:r>
-      <w:proofErr w:type="spellEnd"/>
-      <w:r>
-        <w:rPr>
-          <w:rFonts w:ascii="Times New Roman" w:hAnsi="Times New Roman" w:cs="Times New Roman"/>
-          <w:sz w:val="28"/>
-          <w:szCs w:val="28"/>
-        </w:rPr>
-        <w:t>. Ссылка на удаленный репозиторий была добавлена с помощью команды</w:t>
-      </w:r>
-      <w:r>
-        <w:rPr>
-          <w:rFonts w:ascii="Times New Roman" w:hAnsi="Times New Roman" w:cs="Times New Roman"/>
-          <w:sz w:val="28"/>
-          <w:szCs w:val="28"/>
+          <w:lang w:val="en-US"/>
+        </w:rPr>
+      </w:pPr>
+      <w:r>
+        <w:rPr>
+          <w:rFonts w:ascii="Times New Roman" w:hAnsi="Times New Roman" w:cs="Times New Roman"/>
+          <w:sz w:val="28"/>
+          <w:szCs w:val="28"/>
+        </w:rPr>
+        <w:t>Импорт</w:t>
+      </w:r>
+      <w:r>
+        <w:rPr>
+          <w:rFonts w:ascii="Times New Roman" w:hAnsi="Times New Roman" w:cs="Times New Roman"/>
+          <w:sz w:val="28"/>
+          <w:szCs w:val="28"/>
+          <w:lang w:val="en-US"/>
+        </w:rPr>
+        <w:t xml:space="preserve"> </w:t>
+      </w:r>
+      <w:r>
+        <w:rPr>
+          <w:rFonts w:ascii="Times New Roman" w:hAnsi="Times New Roman" w:cs="Times New Roman"/>
+          <w:sz w:val="28"/>
+          <w:szCs w:val="28"/>
+        </w:rPr>
+        <w:t>проекта</w:t>
+      </w:r>
+      <w:r>
+        <w:rPr>
+          <w:rFonts w:ascii="Times New Roman" w:hAnsi="Times New Roman" w:cs="Times New Roman"/>
+          <w:sz w:val="28"/>
+          <w:szCs w:val="28"/>
+          <w:lang w:val="en-US"/>
+        </w:rPr>
+        <w:t xml:space="preserve"> </w:t>
+      </w:r>
+      <w:r>
+        <w:rPr>
+          <w:rFonts w:ascii="Times New Roman" w:hAnsi="Times New Roman" w:cs="Times New Roman"/>
+          <w:sz w:val="28"/>
+          <w:szCs w:val="28"/>
+        </w:rPr>
+        <w:t>осуществлен</w:t>
+      </w:r>
+      <w:r>
+        <w:rPr>
+          <w:rFonts w:ascii="Times New Roman" w:hAnsi="Times New Roman" w:cs="Times New Roman"/>
+          <w:sz w:val="28"/>
+          <w:szCs w:val="28"/>
+          <w:lang w:val="en-US"/>
+        </w:rPr>
+        <w:t xml:space="preserve"> </w:t>
+      </w:r>
+      <w:r>
+        <w:rPr>
+          <w:rFonts w:ascii="Times New Roman" w:hAnsi="Times New Roman" w:cs="Times New Roman"/>
+          <w:sz w:val="28"/>
+          <w:szCs w:val="28"/>
+        </w:rPr>
+        <w:t>командой</w:t>
+      </w:r>
+      <w:r>
+        <w:rPr>
+          <w:rFonts w:ascii="Times New Roman" w:hAnsi="Times New Roman" w:cs="Times New Roman"/>
+          <w:sz w:val="28"/>
+          <w:szCs w:val="28"/>
+          <w:lang w:val="en-US"/>
         </w:rPr>
         <w:t>:</w:t>
-      </w:r>
-      <w:r>
-        <w:rPr>
-          <w:rFonts w:ascii="Times New Roman" w:hAnsi="Times New Roman" w:cs="Times New Roman"/>
-          <w:sz w:val="28"/>
-          <w:szCs w:val="28"/>
-        </w:rPr>
-        <w:t xml:space="preserve"> </w:t>
       </w:r>
     </w:p>
     <w:p>
@@ -1352,9 +1434,8 @@
         <w:autoSpaceDE/>
         <w:autoSpaceDN/>
         <w:spacing w:before="240" w:line="360" w:lineRule="auto"/>
-        <w:ind w:firstLine="720"/>
+        <w:ind w:left="720"/>
         <w:contextualSpacing/>
-        <w:jc w:val="both"/>
         <w:rPr>
           <w:rFonts w:ascii="Times New Roman" w:hAnsi="Times New Roman" w:cs="Times New Roman"/>
           <w:sz w:val="28"/>
@@ -1380,16 +1461,69 @@
           <w:szCs w:val="28"/>
           <w:lang w:val="en-US"/>
         </w:rPr>
-        <w:t xml:space="preserve"> checkout https://tanatolog.svn.beanstalkapp.com/rps-lab-5/</w:t>
-      </w:r>
-      <w:r>
-        <w:rPr>
-          <w:rFonts w:ascii="Times New Roman" w:hAnsi="Times New Roman" w:cs="Times New Roman"/>
-          <w:sz w:val="28"/>
-          <w:szCs w:val="28"/>
-          <w:lang w:val="en-US"/>
-        </w:rPr>
-        <w:t xml:space="preserve"> </w:t>
+        <w:t xml:space="preserve"> import E:\things\Git\University\RPS\eclipse-workspace\lab</w:t>
+      </w:r>
+      <w:r>
+        <w:rPr>
+          <w:rFonts w:ascii="Times New Roman" w:hAnsi="Times New Roman" w:cs="Times New Roman"/>
+          <w:sz w:val="28"/>
+          <w:szCs w:val="28"/>
+          <w:lang w:val="en-US"/>
+        </w:rPr>
+        <w:t>5</w:t>
+      </w:r>
+      <w:r>
+        <w:rPr>
+          <w:rFonts w:ascii="Times New Roman" w:hAnsi="Times New Roman" w:cs="Times New Roman"/>
+          <w:sz w:val="28"/>
+          <w:szCs w:val="28"/>
+          <w:lang w:val="en-US"/>
+        </w:rPr>
+        <w:t xml:space="preserve"> https://tanatolog.svn.beanstalkapp.com/rps-lab-5/</w:t>
+      </w:r>
+      <w:r>
+        <w:rPr>
+          <w:rFonts w:ascii="Times New Roman" w:hAnsi="Times New Roman" w:cs="Times New Roman"/>
+          <w:sz w:val="28"/>
+          <w:szCs w:val="28"/>
+          <w:lang w:val="en-US"/>
+        </w:rPr>
+        <w:t>trunk</w:t>
+      </w:r>
+      <w:r>
+        <w:rPr>
+          <w:rFonts w:ascii="Times New Roman" w:hAnsi="Times New Roman" w:cs="Times New Roman"/>
+          <w:sz w:val="28"/>
+          <w:szCs w:val="28"/>
+          <w:lang w:val="en-US"/>
+        </w:rPr>
+        <w:t xml:space="preserve"> -m "Initial import"</w:t>
+      </w:r>
+    </w:p>
+    <w:p>
+      <w:pPr>
+        <w:pStyle w:val="a4"/>
+        <w:widowControl/>
+        <w:numPr>
+          <w:ilvl w:val="0"/>
+          <w:numId w:val="39"/>
+        </w:numPr>
+        <w:autoSpaceDE/>
+        <w:autoSpaceDN/>
+        <w:spacing w:before="240" w:line="360" w:lineRule="auto"/>
+        <w:contextualSpacing/>
+        <w:rPr>
+          <w:sz w:val="28"/>
+          <w:szCs w:val="28"/>
+          <w:lang w:val="en-US"/>
+        </w:rPr>
+      </w:pPr>
+      <w:r>
+        <w:rPr>
+          <w:sz w:val="28"/>
+          <w:szCs w:val="28"/>
+        </w:rPr>
+        <w:t>Синхронизация репозитория с проектом</w:t>
       </w:r>
     </w:p>
     <w:p>
@@ -1404,7 +1538,6 @@
           <w:rFonts w:ascii="Times New Roman" w:hAnsi="Times New Roman" w:cs="Times New Roman"/>
           <w:sz w:val="28"/>
           <w:szCs w:val="28"/>
-          <w:lang w:val="en-US"/>
         </w:rPr>
       </w:pPr>
       <w:r>
@@ -1542,24 +1675,15 @@
         <w:autoSpaceDE/>
         <w:autoSpaceDN/>
         <w:spacing w:before="240" w:line="360" w:lineRule="auto"/>
+        <w:ind w:left="720"/>
         <w:contextualSpacing/>
-        <w:jc w:val="both"/>
-        <w:rPr>
-          <w:rFonts w:ascii="Times New Roman" w:hAnsi="Times New Roman" w:cs="Times New Roman"/>
-          <w:sz w:val="28"/>
-          <w:szCs w:val="28"/>
-          <w:lang w:val="en-US"/>
-        </w:rPr>
-      </w:pPr>
-      <w:r>
-        <w:rPr>
-          <w:rFonts w:ascii="Times New Roman" w:hAnsi="Times New Roman" w:cs="Times New Roman"/>
-          <w:sz w:val="28"/>
-          <w:szCs w:val="28"/>
-          <w:lang w:val="en-US"/>
-        </w:rPr>
-        <w:tab/>
-      </w:r>
+        <w:rPr>
+          <w:rFonts w:ascii="Times New Roman" w:hAnsi="Times New Roman" w:cs="Times New Roman"/>
+          <w:sz w:val="28"/>
+          <w:szCs w:val="28"/>
+          <w:lang w:val="en-US"/>
+        </w:rPr>
+      </w:pPr>
       <w:proofErr w:type="spellStart"/>
       <w:r>
         <w:rPr>
@@ -1568,16 +1692,7 @@
           <w:szCs w:val="28"/>
           <w:lang w:val="en-US"/>
         </w:rPr>
-        <w:t>s</w:t>
-      </w:r>
-      <w:r>
-        <w:rPr>
-          <w:rFonts w:ascii="Times New Roman" w:hAnsi="Times New Roman" w:cs="Times New Roman"/>
-          <w:sz w:val="28"/>
-          <w:szCs w:val="28"/>
-          <w:lang w:val="en-US"/>
-        </w:rPr>
-        <w:t>vn</w:t>
+        <w:t>svn</w:t>
       </w:r>
       <w:proofErr w:type="spellEnd"/>
       <w:r>
@@ -1587,98 +1702,16 @@
           <w:szCs w:val="28"/>
           <w:lang w:val="en-US"/>
         </w:rPr>
-        <w:t xml:space="preserve"> </w:t>
-      </w:r>
-      <w:r>
-        <w:rPr>
-          <w:rFonts w:ascii="Times New Roman" w:hAnsi="Times New Roman" w:cs="Times New Roman"/>
-          <w:sz w:val="28"/>
-          <w:szCs w:val="28"/>
-          <w:lang w:val="en-US"/>
-        </w:rPr>
-        <w:t>import https://tanatolog.svn.beanstalkapp.com/rps-lab-5/</w:t>
-      </w:r>
-      <w:r>
-        <w:rPr>
-          <w:rFonts w:ascii="Times New Roman" w:hAnsi="Times New Roman" w:cs="Times New Roman"/>
-          <w:sz w:val="28"/>
-          <w:szCs w:val="28"/>
-          <w:lang w:val="en-US"/>
-        </w:rPr>
-        <w:t xml:space="preserve"> </w:t>
-      </w:r>
-      <w:r>
-        <w:rPr>
-          <w:rFonts w:ascii="Times New Roman" w:hAnsi="Times New Roman" w:cs="Times New Roman"/>
-          <w:sz w:val="28"/>
-          <w:szCs w:val="28"/>
-          <w:lang w:val="en-US"/>
-        </w:rPr>
-        <w:t>-m</w:t>
-      </w:r>
-      <w:r>
-        <w:rPr>
-          <w:rFonts w:ascii="Times New Roman" w:hAnsi="Times New Roman" w:cs="Times New Roman"/>
-          <w:sz w:val="28"/>
-          <w:szCs w:val="28"/>
-          <w:lang w:val="en-US"/>
-        </w:rPr>
-        <w:t xml:space="preserve"> </w:t>
-      </w:r>
-      <w:r>
-        <w:rPr>
-          <w:rFonts w:ascii="Times New Roman" w:hAnsi="Times New Roman" w:cs="Times New Roman"/>
-          <w:sz w:val="28"/>
-          <w:szCs w:val="28"/>
-          <w:lang w:val="en-US"/>
-        </w:rPr>
-        <w:t>"Initial project"</w:t>
-      </w:r>
-    </w:p>
-    <w:p>
-      <w:pPr>
-        <w:widowControl/>
-        <w:autoSpaceDE/>
-        <w:autoSpaceDN/>
-        <w:spacing w:before="240" w:line="360" w:lineRule="auto"/>
-        <w:ind w:firstLine="720"/>
-        <w:contextualSpacing/>
-        <w:jc w:val="both"/>
-        <w:rPr>
-          <w:rFonts w:ascii="Times New Roman" w:hAnsi="Times New Roman" w:cs="Times New Roman"/>
-          <w:sz w:val="28"/>
-          <w:szCs w:val="28"/>
-          <w:lang w:val="en-US"/>
-        </w:rPr>
-      </w:pPr>
-      <w:proofErr w:type="spellStart"/>
-      <w:r>
-        <w:rPr>
-          <w:rFonts w:ascii="Times New Roman" w:hAnsi="Times New Roman" w:cs="Times New Roman"/>
-          <w:sz w:val="28"/>
-          <w:szCs w:val="28"/>
-          <w:lang w:val="en-US"/>
-        </w:rPr>
-        <w:t>svn</w:t>
-      </w:r>
-      <w:proofErr w:type="spellEnd"/>
-      <w:r>
-        <w:rPr>
-          <w:rFonts w:ascii="Times New Roman" w:hAnsi="Times New Roman" w:cs="Times New Roman"/>
-          <w:sz w:val="28"/>
-          <w:szCs w:val="28"/>
-          <w:lang w:val="en-US"/>
-        </w:rPr>
-        <w:t xml:space="preserve"> add </w:t>
-      </w:r>
-      <w:r>
-        <w:rPr>
-          <w:rFonts w:ascii="Times New Roman" w:hAnsi="Times New Roman" w:cs="Times New Roman"/>
-          <w:sz w:val="28"/>
-          <w:szCs w:val="28"/>
-          <w:lang w:val="en-US"/>
-        </w:rPr>
-        <w:t>*</w:t>
+        <w:t xml:space="preserve"> checkout https://tanatolog.svn.beanstalkapp.com/rps-lab-5/ E:\things\Git\University\RPS\eclipse-workspace\l</w:t>
+      </w:r>
+      <w:r>
+        <w:rPr>
+          <w:rFonts w:ascii="Times New Roman" w:hAnsi="Times New Roman" w:cs="Times New Roman"/>
+          <w:sz w:val="28"/>
+          <w:szCs w:val="28"/>
+          <w:lang w:val="en-US"/>
+        </w:rPr>
+        <w:t>ocal</w:t>
       </w:r>
     </w:p>
     <w:p>
@@ -1927,7 +1960,6 @@
           <w:rFonts w:ascii="Times New Roman" w:hAnsi="Times New Roman" w:cs="Times New Roman"/>
           <w:sz w:val="28"/>
           <w:szCs w:val="28"/>
-          <w:lang w:val="en-US"/>
         </w:rPr>
       </w:pPr>
       <w:r>
@@ -1977,6 +2009,7 @@
           <w:rFonts w:ascii="Times New Roman" w:hAnsi="Times New Roman" w:cs="Times New Roman"/>
           <w:sz w:val="28"/>
           <w:szCs w:val="28"/>
+          <w:lang w:val="en-US"/>
         </w:rPr>
         <w:t>svn</w:t>
       </w:r>
@@ -1986,26 +2019,9 @@
           <w:rFonts w:ascii="Times New Roman" w:hAnsi="Times New Roman" w:cs="Times New Roman"/>
           <w:sz w:val="28"/>
           <w:szCs w:val="28"/>
-        </w:rPr>
-        <w:t xml:space="preserve"> </w:t>
-      </w:r>
-      <w:proofErr w:type="spellStart"/>
-      <w:r>
-        <w:rPr>
-          <w:rFonts w:ascii="Times New Roman" w:hAnsi="Times New Roman" w:cs="Times New Roman"/>
-          <w:sz w:val="28"/>
-          <w:szCs w:val="28"/>
-        </w:rPr>
-        <w:t>commit</w:t>
-      </w:r>
-      <w:proofErr w:type="spellEnd"/>
-      <w:r>
-        <w:rPr>
-          <w:rFonts w:ascii="Times New Roman" w:hAnsi="Times New Roman" w:cs="Times New Roman"/>
-          <w:sz w:val="28"/>
-          <w:szCs w:val="28"/>
-        </w:rPr>
-        <w:t xml:space="preserve"> -m "</w:t>
+          <w:lang w:val="en-US"/>
+        </w:rPr>
+        <w:t xml:space="preserve"> commit -m "</w:t>
       </w:r>
       <w:r>
         <w:rPr>
@@ -2021,6 +2037,7 @@
           <w:rFonts w:ascii="Times New Roman" w:hAnsi="Times New Roman" w:cs="Times New Roman"/>
           <w:sz w:val="28"/>
           <w:szCs w:val="28"/>
+          <w:lang w:val="en-US"/>
         </w:rPr>
         <w:t xml:space="preserve"> </w:t>
       </w:r>
@@ -2038,6 +2055,16 @@
           <w:rFonts w:ascii="Times New Roman" w:hAnsi="Times New Roman" w:cs="Times New Roman"/>
           <w:sz w:val="28"/>
           <w:szCs w:val="28"/>
+          <w:lang w:val="en-US"/>
+        </w:rPr>
+        <w:t xml:space="preserve"> is ten</w:t>
+      </w:r>
+      <w:r>
+        <w:rPr>
+          <w:rFonts w:ascii="Times New Roman" w:hAnsi="Times New Roman" w:cs="Times New Roman"/>
+          <w:sz w:val="28"/>
+          <w:szCs w:val="28"/>
+          <w:lang w:val="en-US"/>
         </w:rPr>
         <w:t xml:space="preserve">" </w:t>
       </w:r>
@@ -2207,57 +2234,23 @@
           <w:rFonts w:ascii="Times New Roman" w:hAnsi="Times New Roman" w:cs="Times New Roman"/>
           <w:sz w:val="28"/>
           <w:szCs w:val="28"/>
-        </w:rPr>
-      </w:pPr>
-      <w:r>
-        <w:rPr>
-          <w:rFonts w:ascii="Times New Roman" w:hAnsi="Times New Roman" w:cs="Times New Roman"/>
-          <w:sz w:val="28"/>
-          <w:szCs w:val="28"/>
-        </w:rPr>
-        <w:t xml:space="preserve">С помощью команды </w:t>
-      </w:r>
-      <w:proofErr w:type="spellStart"/>
-      <w:r>
-        <w:rPr>
-          <w:rFonts w:ascii="Times New Roman" w:hAnsi="Times New Roman" w:cs="Times New Roman"/>
-          <w:sz w:val="28"/>
-          <w:szCs w:val="28"/>
-        </w:rPr>
-        <w:t>svn</w:t>
-      </w:r>
-      <w:proofErr w:type="spellEnd"/>
-      <w:r>
-        <w:rPr>
-          <w:rFonts w:ascii="Times New Roman" w:hAnsi="Times New Roman" w:cs="Times New Roman"/>
-          <w:sz w:val="28"/>
-          <w:szCs w:val="28"/>
-        </w:rPr>
-        <w:t xml:space="preserve"> </w:t>
-      </w:r>
-      <w:proofErr w:type="spellStart"/>
-      <w:r>
-        <w:rPr>
-          <w:rFonts w:ascii="Times New Roman" w:hAnsi="Times New Roman" w:cs="Times New Roman"/>
-          <w:sz w:val="28"/>
-          <w:szCs w:val="28"/>
-        </w:rPr>
-        <w:t>log</w:t>
-      </w:r>
-      <w:proofErr w:type="spellEnd"/>
-      <w:r>
-        <w:rPr>
-          <w:rFonts w:ascii="Times New Roman" w:hAnsi="Times New Roman" w:cs="Times New Roman"/>
-          <w:sz w:val="28"/>
-          <w:szCs w:val="28"/>
-        </w:rPr>
-        <w:t xml:space="preserve"> был найден нужный номер ревизии репозитория. Откат изменений выполнен командой</w:t>
-      </w:r>
-      <w:r>
-        <w:rPr>
-          <w:rFonts w:ascii="Times New Roman" w:hAnsi="Times New Roman" w:cs="Times New Roman"/>
-          <w:sz w:val="28"/>
-          <w:szCs w:val="28"/>
+          <w:lang w:val="en-US"/>
+        </w:rPr>
+      </w:pPr>
+      <w:r>
+        <w:rPr>
+          <w:rFonts w:ascii="Times New Roman" w:hAnsi="Times New Roman" w:cs="Times New Roman"/>
+          <w:sz w:val="28"/>
+          <w:szCs w:val="28"/>
+        </w:rPr>
+        <w:t>С помощью команды</w:t>
+      </w:r>
+      <w:r>
+        <w:rPr>
+          <w:rFonts w:ascii="Times New Roman" w:hAnsi="Times New Roman" w:cs="Times New Roman"/>
+          <w:sz w:val="28"/>
+          <w:szCs w:val="28"/>
+          <w:lang w:val="en-US"/>
         </w:rPr>
         <w:t>:</w:t>
       </w:r>
@@ -2284,7 +2277,6 @@
           <w:rFonts w:ascii="Times New Roman" w:hAnsi="Times New Roman" w:cs="Times New Roman"/>
           <w:sz w:val="28"/>
           <w:szCs w:val="28"/>
-          <w:lang w:val="en-US"/>
         </w:rPr>
         <w:t>svn</w:t>
       </w:r>
@@ -2294,46 +2286,19 @@
           <w:rFonts w:ascii="Times New Roman" w:hAnsi="Times New Roman" w:cs="Times New Roman"/>
           <w:sz w:val="28"/>
           <w:szCs w:val="28"/>
-          <w:lang w:val="en-US"/>
-        </w:rPr>
-        <w:t xml:space="preserve"> merge -r</w:t>
-      </w:r>
-      <w:r>
-        <w:rPr>
-          <w:rFonts w:ascii="Times New Roman" w:hAnsi="Times New Roman" w:cs="Times New Roman"/>
-          <w:sz w:val="28"/>
-          <w:szCs w:val="28"/>
-          <w:lang w:val="en-US"/>
-        </w:rPr>
-        <w:t xml:space="preserve"> </w:t>
-      </w:r>
-      <w:r>
-        <w:rPr>
-          <w:rFonts w:ascii="Times New Roman" w:hAnsi="Times New Roman" w:cs="Times New Roman"/>
-          <w:sz w:val="28"/>
-          <w:szCs w:val="28"/>
-          <w:lang w:val="en-US"/>
-        </w:rPr>
-        <w:t>4</w:t>
-      </w:r>
-      <w:r>
-        <w:rPr>
-          <w:rFonts w:ascii="Times New Roman" w:hAnsi="Times New Roman" w:cs="Times New Roman"/>
-          <w:sz w:val="28"/>
-          <w:szCs w:val="28"/>
-          <w:lang w:val="en-US"/>
-        </w:rPr>
-        <w:t xml:space="preserve">:3 </w:t>
-      </w:r>
-      <w:r>
-        <w:rPr>
-          <w:rFonts w:ascii="Times New Roman" w:hAnsi="Times New Roman" w:cs="Times New Roman"/>
-          <w:sz w:val="28"/>
-          <w:szCs w:val="28"/>
-          <w:lang w:val="en-US"/>
-        </w:rPr>
-        <w:t>https://tanatolog.svn.beanstalkapp.com/rps-lab-5/</w:t>
-      </w:r>
+        </w:rPr>
+        <w:t xml:space="preserve"> </w:t>
+      </w:r>
+      <w:proofErr w:type="spellStart"/>
+      <w:r>
+        <w:rPr>
+          <w:rFonts w:ascii="Times New Roman" w:hAnsi="Times New Roman" w:cs="Times New Roman"/>
+          <w:sz w:val="28"/>
+          <w:szCs w:val="28"/>
+        </w:rPr>
+        <w:t>log</w:t>
+      </w:r>
+      <w:proofErr w:type="spellEnd"/>
     </w:p>
     <w:p>
       <w:pPr>
@@ -2347,48 +2312,15 @@
           <w:rFonts w:ascii="Times New Roman" w:hAnsi="Times New Roman" w:cs="Times New Roman"/>
           <w:sz w:val="28"/>
           <w:szCs w:val="28"/>
-          <w:lang w:val="en-US"/>
-        </w:rPr>
-      </w:pPr>
-      <w:r>
-        <w:rPr>
-          <w:rFonts w:ascii="Times New Roman" w:hAnsi="Times New Roman" w:cs="Times New Roman"/>
-          <w:sz w:val="28"/>
-          <w:szCs w:val="28"/>
-        </w:rPr>
-        <w:t xml:space="preserve">где </w:t>
-      </w:r>
-      <w:r>
-        <w:rPr>
-          <w:rFonts w:ascii="Times New Roman" w:hAnsi="Times New Roman" w:cs="Times New Roman"/>
-          <w:sz w:val="28"/>
-          <w:szCs w:val="28"/>
-        </w:rPr>
-        <w:t>4</w:t>
-      </w:r>
-      <w:r>
-        <w:rPr>
-          <w:rFonts w:ascii="Times New Roman" w:hAnsi="Times New Roman" w:cs="Times New Roman"/>
-          <w:sz w:val="28"/>
-          <w:szCs w:val="28"/>
-        </w:rPr>
-        <w:t xml:space="preserve"> – номер последней ревизии, </w:t>
-      </w:r>
-      <w:r>
-        <w:rPr>
-          <w:rFonts w:ascii="Times New Roman" w:hAnsi="Times New Roman" w:cs="Times New Roman"/>
-          <w:sz w:val="28"/>
-          <w:szCs w:val="28"/>
-        </w:rPr>
-        <w:t>3</w:t>
-      </w:r>
-      <w:r>
-        <w:rPr>
-          <w:rFonts w:ascii="Times New Roman" w:hAnsi="Times New Roman" w:cs="Times New Roman"/>
-          <w:sz w:val="28"/>
-          <w:szCs w:val="28"/>
-        </w:rPr>
-        <w:t xml:space="preserve"> – необходимый номер ревизии. Отправка изменений выполнена командами</w:t>
+        </w:rPr>
+      </w:pPr>
+      <w:r>
+        <w:rPr>
+          <w:rFonts w:ascii="Times New Roman" w:hAnsi="Times New Roman" w:cs="Times New Roman"/>
+          <w:sz w:val="28"/>
+          <w:szCs w:val="28"/>
+        </w:rPr>
+        <w:t>был найден нужный номер ревизии репозитория. Откат изменений выполнен командой</w:t>
       </w:r>
       <w:r>
         <w:rPr>
@@ -2397,14 +2329,6 @@
           <w:szCs w:val="28"/>
         </w:rPr>
         <w:t>:</w:t>
-      </w:r>
-      <w:r>
-        <w:rPr>
-          <w:rFonts w:ascii="Times New Roman" w:hAnsi="Times New Roman" w:cs="Times New Roman"/>
-          <w:sz w:val="28"/>
-          <w:szCs w:val="28"/>
-        </w:rPr>
-        <w:t xml:space="preserve"> </w:t>
       </w:r>
     </w:p>
     <w:p>
@@ -2441,7 +2365,309 @@
           <w:szCs w:val="28"/>
           <w:lang w:val="en-US"/>
         </w:rPr>
-        <w:t xml:space="preserve"> commit -m "</w:t>
+        <w:t xml:space="preserve"> </w:t>
+      </w:r>
+      <w:r>
+        <w:rPr>
+          <w:rFonts w:ascii="Times New Roman" w:hAnsi="Times New Roman" w:cs="Times New Roman"/>
+          <w:sz w:val="28"/>
+          <w:szCs w:val="28"/>
+          <w:lang w:val="en-US"/>
+        </w:rPr>
+        <w:t>merge</w:t>
+      </w:r>
+      <w:r>
+        <w:rPr>
+          <w:rFonts w:ascii="Times New Roman" w:hAnsi="Times New Roman" w:cs="Times New Roman"/>
+          <w:sz w:val="28"/>
+          <w:szCs w:val="28"/>
+          <w:lang w:val="en-US"/>
+        </w:rPr>
+        <w:t xml:space="preserve"> -</w:t>
+      </w:r>
+      <w:r>
+        <w:rPr>
+          <w:rFonts w:ascii="Times New Roman" w:hAnsi="Times New Roman" w:cs="Times New Roman"/>
+          <w:sz w:val="28"/>
+          <w:szCs w:val="28"/>
+          <w:lang w:val="en-US"/>
+        </w:rPr>
+        <w:t>r</w:t>
+      </w:r>
+      <w:r>
+        <w:rPr>
+          <w:rFonts w:ascii="Times New Roman" w:hAnsi="Times New Roman" w:cs="Times New Roman"/>
+          <w:sz w:val="28"/>
+          <w:szCs w:val="28"/>
+          <w:lang w:val="en-US"/>
+        </w:rPr>
+        <w:t xml:space="preserve"> 4:3 </w:t>
+      </w:r>
+      <w:r>
+        <w:rPr>
+          <w:rFonts w:ascii="Times New Roman" w:hAnsi="Times New Roman" w:cs="Times New Roman"/>
+          <w:sz w:val="28"/>
+          <w:szCs w:val="28"/>
+          <w:lang w:val="en-US"/>
+        </w:rPr>
+        <w:t>https</w:t>
+      </w:r>
+      <w:r>
+        <w:rPr>
+          <w:rFonts w:ascii="Times New Roman" w:hAnsi="Times New Roman" w:cs="Times New Roman"/>
+          <w:sz w:val="28"/>
+          <w:szCs w:val="28"/>
+          <w:lang w:val="en-US"/>
+        </w:rPr>
+        <w:t>://</w:t>
+      </w:r>
+      <w:r>
+        <w:rPr>
+          <w:rFonts w:ascii="Times New Roman" w:hAnsi="Times New Roman" w:cs="Times New Roman"/>
+          <w:sz w:val="28"/>
+          <w:szCs w:val="28"/>
+          <w:lang w:val="en-US"/>
+        </w:rPr>
+        <w:t>tanatolog</w:t>
+      </w:r>
+      <w:r>
+        <w:rPr>
+          <w:rFonts w:ascii="Times New Roman" w:hAnsi="Times New Roman" w:cs="Times New Roman"/>
+          <w:sz w:val="28"/>
+          <w:szCs w:val="28"/>
+          <w:lang w:val="en-US"/>
+        </w:rPr>
+        <w:t>.</w:t>
+      </w:r>
+      <w:r>
+        <w:rPr>
+          <w:rFonts w:ascii="Times New Roman" w:hAnsi="Times New Roman" w:cs="Times New Roman"/>
+          <w:sz w:val="28"/>
+          <w:szCs w:val="28"/>
+          <w:lang w:val="en-US"/>
+        </w:rPr>
+        <w:t>svn</w:t>
+      </w:r>
+      <w:r>
+        <w:rPr>
+          <w:rFonts w:ascii="Times New Roman" w:hAnsi="Times New Roman" w:cs="Times New Roman"/>
+          <w:sz w:val="28"/>
+          <w:szCs w:val="28"/>
+          <w:lang w:val="en-US"/>
+        </w:rPr>
+        <w:t>.</w:t>
+      </w:r>
+      <w:r>
+        <w:rPr>
+          <w:rFonts w:ascii="Times New Roman" w:hAnsi="Times New Roman" w:cs="Times New Roman"/>
+          <w:sz w:val="28"/>
+          <w:szCs w:val="28"/>
+          <w:lang w:val="en-US"/>
+        </w:rPr>
+        <w:t>beanstalkapp</w:t>
+      </w:r>
+      <w:r>
+        <w:rPr>
+          <w:rFonts w:ascii="Times New Roman" w:hAnsi="Times New Roman" w:cs="Times New Roman"/>
+          <w:sz w:val="28"/>
+          <w:szCs w:val="28"/>
+          <w:lang w:val="en-US"/>
+        </w:rPr>
+        <w:t>.</w:t>
+      </w:r>
+      <w:r>
+        <w:rPr>
+          <w:rFonts w:ascii="Times New Roman" w:hAnsi="Times New Roman" w:cs="Times New Roman"/>
+          <w:sz w:val="28"/>
+          <w:szCs w:val="28"/>
+          <w:lang w:val="en-US"/>
+        </w:rPr>
+        <w:t>com</w:t>
+      </w:r>
+      <w:r>
+        <w:rPr>
+          <w:rFonts w:ascii="Times New Roman" w:hAnsi="Times New Roman" w:cs="Times New Roman"/>
+          <w:sz w:val="28"/>
+          <w:szCs w:val="28"/>
+          <w:lang w:val="en-US"/>
+        </w:rPr>
+        <w:t>/</w:t>
+      </w:r>
+      <w:r>
+        <w:rPr>
+          <w:rFonts w:ascii="Times New Roman" w:hAnsi="Times New Roman" w:cs="Times New Roman"/>
+          <w:sz w:val="28"/>
+          <w:szCs w:val="28"/>
+          <w:lang w:val="en-US"/>
+        </w:rPr>
+        <w:t>rps</w:t>
+      </w:r>
+      <w:r>
+        <w:rPr>
+          <w:rFonts w:ascii="Times New Roman" w:hAnsi="Times New Roman" w:cs="Times New Roman"/>
+          <w:sz w:val="28"/>
+          <w:szCs w:val="28"/>
+          <w:lang w:val="en-US"/>
+        </w:rPr>
+        <w:t>-</w:t>
+      </w:r>
+      <w:r>
+        <w:rPr>
+          <w:rFonts w:ascii="Times New Roman" w:hAnsi="Times New Roman" w:cs="Times New Roman"/>
+          <w:sz w:val="28"/>
+          <w:szCs w:val="28"/>
+          <w:lang w:val="en-US"/>
+        </w:rPr>
+        <w:t>lab</w:t>
+      </w:r>
+      <w:r>
+        <w:rPr>
+          <w:rFonts w:ascii="Times New Roman" w:hAnsi="Times New Roman" w:cs="Times New Roman"/>
+          <w:sz w:val="28"/>
+          <w:szCs w:val="28"/>
+          <w:lang w:val="en-US"/>
+        </w:rPr>
+        <w:t>-5/</w:t>
+      </w:r>
+    </w:p>
+    <w:p>
+      <w:pPr>
+        <w:widowControl/>
+        <w:autoSpaceDE/>
+        <w:autoSpaceDN/>
+        <w:spacing w:before="240" w:line="360" w:lineRule="auto"/>
+        <w:contextualSpacing/>
+        <w:jc w:val="both"/>
+        <w:rPr>
+          <w:rFonts w:ascii="Times New Roman" w:hAnsi="Times New Roman" w:cs="Times New Roman"/>
+          <w:sz w:val="28"/>
+          <w:szCs w:val="28"/>
+        </w:rPr>
+      </w:pPr>
+      <w:r>
+        <w:rPr>
+          <w:rFonts w:ascii="Times New Roman" w:hAnsi="Times New Roman" w:cs="Times New Roman"/>
+          <w:sz w:val="28"/>
+          <w:szCs w:val="28"/>
+        </w:rPr>
+        <w:t xml:space="preserve">где </w:t>
+      </w:r>
+      <w:r>
+        <w:rPr>
+          <w:rFonts w:ascii="Times New Roman" w:hAnsi="Times New Roman" w:cs="Times New Roman"/>
+          <w:sz w:val="28"/>
+          <w:szCs w:val="28"/>
+        </w:rPr>
+        <w:t>4</w:t>
+      </w:r>
+      <w:r>
+        <w:rPr>
+          <w:rFonts w:ascii="Times New Roman" w:hAnsi="Times New Roman" w:cs="Times New Roman"/>
+          <w:sz w:val="28"/>
+          <w:szCs w:val="28"/>
+        </w:rPr>
+        <w:t xml:space="preserve"> – номер последней ревизии, </w:t>
+      </w:r>
+      <w:r>
+        <w:rPr>
+          <w:rFonts w:ascii="Times New Roman" w:hAnsi="Times New Roman" w:cs="Times New Roman"/>
+          <w:sz w:val="28"/>
+          <w:szCs w:val="28"/>
+        </w:rPr>
+        <w:t>3</w:t>
+      </w:r>
+      <w:r>
+        <w:rPr>
+          <w:rFonts w:ascii="Times New Roman" w:hAnsi="Times New Roman" w:cs="Times New Roman"/>
+          <w:sz w:val="28"/>
+          <w:szCs w:val="28"/>
+        </w:rPr>
+        <w:t xml:space="preserve"> – необходимый номер ревизии. Отправка изменений выполнена командами</w:t>
+      </w:r>
+      <w:r>
+        <w:rPr>
+          <w:rFonts w:ascii="Times New Roman" w:hAnsi="Times New Roman" w:cs="Times New Roman"/>
+          <w:sz w:val="28"/>
+          <w:szCs w:val="28"/>
+        </w:rPr>
+        <w:t>:</w:t>
+      </w:r>
+      <w:r>
+        <w:rPr>
+          <w:rFonts w:ascii="Times New Roman" w:hAnsi="Times New Roman" w:cs="Times New Roman"/>
+          <w:sz w:val="28"/>
+          <w:szCs w:val="28"/>
+        </w:rPr>
+        <w:t xml:space="preserve"> </w:t>
+      </w:r>
+    </w:p>
+    <w:p>
+      <w:pPr>
+        <w:widowControl/>
+        <w:autoSpaceDE/>
+        <w:autoSpaceDN/>
+        <w:spacing w:before="240" w:line="360" w:lineRule="auto"/>
+        <w:ind w:firstLine="720"/>
+        <w:contextualSpacing/>
+        <w:jc w:val="both"/>
+        <w:rPr>
+          <w:rFonts w:ascii="Times New Roman" w:hAnsi="Times New Roman" w:cs="Times New Roman"/>
+          <w:sz w:val="28"/>
+          <w:szCs w:val="28"/>
+        </w:rPr>
+      </w:pPr>
+      <w:proofErr w:type="spellStart"/>
+      <w:r>
+        <w:rPr>
+          <w:rFonts w:ascii="Times New Roman" w:hAnsi="Times New Roman" w:cs="Times New Roman"/>
+          <w:sz w:val="28"/>
+          <w:szCs w:val="28"/>
+          <w:lang w:val="en-US"/>
+        </w:rPr>
+        <w:t>svn</w:t>
+      </w:r>
+      <w:proofErr w:type="spellEnd"/>
+      <w:r>
+        <w:rPr>
+          <w:rFonts w:ascii="Times New Roman" w:hAnsi="Times New Roman" w:cs="Times New Roman"/>
+          <w:sz w:val="28"/>
+          <w:szCs w:val="28"/>
+        </w:rPr>
+        <w:t xml:space="preserve"> </w:t>
+      </w:r>
+      <w:r>
+        <w:rPr>
+          <w:rFonts w:ascii="Times New Roman" w:hAnsi="Times New Roman" w:cs="Times New Roman"/>
+          <w:sz w:val="28"/>
+          <w:szCs w:val="28"/>
+          <w:lang w:val="en-US"/>
+        </w:rPr>
+        <w:t>commit</w:t>
+      </w:r>
+      <w:r>
+        <w:rPr>
+          <w:rFonts w:ascii="Times New Roman" w:hAnsi="Times New Roman" w:cs="Times New Roman"/>
+          <w:sz w:val="28"/>
+          <w:szCs w:val="28"/>
+        </w:rPr>
+        <w:t xml:space="preserve"> -</w:t>
+      </w:r>
+      <w:r>
+        <w:rPr>
+          <w:rFonts w:ascii="Times New Roman" w:hAnsi="Times New Roman" w:cs="Times New Roman"/>
+          <w:sz w:val="28"/>
+          <w:szCs w:val="28"/>
+          <w:lang w:val="en-US"/>
+        </w:rPr>
+        <w:t>m</w:t>
+      </w:r>
+      <w:r>
+        <w:rPr>
+          <w:rFonts w:ascii="Times New Roman" w:hAnsi="Times New Roman" w:cs="Times New Roman"/>
+          <w:sz w:val="28"/>
+          <w:szCs w:val="28"/>
+        </w:rPr>
+        <w:t xml:space="preserve"> "</w:t>
       </w:r>
       <w:r>
         <w:rPr>
@@ -2467,16 +2693,23 @@
           <w:rFonts w:ascii="Times New Roman" w:hAnsi="Times New Roman" w:cs="Times New Roman"/>
           <w:sz w:val="28"/>
           <w:szCs w:val="28"/>
-          <w:lang w:val="en-US"/>
-        </w:rPr>
-        <w:t xml:space="preserve"> changes</w:t>
-      </w:r>
-      <w:r>
-        <w:rPr>
-          <w:rFonts w:ascii="Times New Roman" w:hAnsi="Times New Roman" w:cs="Times New Roman"/>
-          <w:sz w:val="28"/>
-          <w:szCs w:val="28"/>
-          <w:lang w:val="en-US"/>
+        </w:rPr>
+        <w:t xml:space="preserve"> </w:t>
+      </w:r>
+      <w:r>
+        <w:rPr>
+          <w:rFonts w:ascii="Times New Roman" w:hAnsi="Times New Roman" w:cs="Times New Roman"/>
+          <w:sz w:val="28"/>
+          <w:szCs w:val="28"/>
+          <w:lang w:val="en-US"/>
+        </w:rPr>
+        <w:t>changes</w:t>
+      </w:r>
+      <w:r>
+        <w:rPr>
+          <w:rFonts w:ascii="Times New Roman" w:hAnsi="Times New Roman" w:cs="Times New Roman"/>
+          <w:sz w:val="28"/>
+          <w:szCs w:val="28"/>
         </w:rPr>
         <w:t xml:space="preserve">" </w:t>
       </w:r>
@@ -2727,196 +2960,7 @@
           <w:szCs w:val="28"/>
           <w:lang w:val="en-US"/>
         </w:rPr>
-        <w:t xml:space="preserve"> </w:t>
-      </w:r>
-      <w:r>
-        <w:rPr>
-          <w:rFonts w:ascii="Times New Roman" w:hAnsi="Times New Roman" w:cs="Times New Roman"/>
-          <w:sz w:val="28"/>
-          <w:szCs w:val="28"/>
-          <w:lang w:val="en-US"/>
-        </w:rPr>
-        <w:t>copy</w:t>
-      </w:r>
-      <w:r>
-        <w:rPr>
-          <w:rFonts w:ascii="Times New Roman" w:hAnsi="Times New Roman" w:cs="Times New Roman"/>
-          <w:sz w:val="28"/>
-          <w:szCs w:val="28"/>
-          <w:lang w:val="en-US"/>
-        </w:rPr>
-        <w:t xml:space="preserve"> </w:t>
-      </w:r>
-      <w:r>
-        <w:rPr>
-          <w:rFonts w:ascii="Times New Roman" w:hAnsi="Times New Roman" w:cs="Times New Roman"/>
-          <w:sz w:val="28"/>
-          <w:szCs w:val="28"/>
-          <w:lang w:val="en-US"/>
-        </w:rPr>
-        <w:t>https://tanatolog.svn.beanstalkapp.com/rps-lab-5/</w:t>
-      </w:r>
-      <w:r>
-        <w:rPr>
-          <w:rFonts w:ascii="Times New Roman" w:hAnsi="Times New Roman" w:cs="Times New Roman"/>
-          <w:sz w:val="28"/>
-          <w:szCs w:val="28"/>
-          <w:lang w:val="en-US"/>
-        </w:rPr>
-        <w:t xml:space="preserve"> </w:t>
-      </w:r>
-      <w:r>
-        <w:rPr>
-          <w:rFonts w:ascii="Times New Roman" w:hAnsi="Times New Roman" w:cs="Times New Roman"/>
-          <w:sz w:val="28"/>
-          <w:szCs w:val="28"/>
-          <w:lang w:val="en-US"/>
-        </w:rPr>
-        <w:t>https://tanatolog.svn.beanstalkapp.com/rps-lab-5/</w:t>
-      </w:r>
-      <w:r>
-        <w:rPr>
-          <w:rFonts w:ascii="Times New Roman" w:hAnsi="Times New Roman" w:cs="Times New Roman"/>
-          <w:sz w:val="28"/>
-          <w:szCs w:val="28"/>
-          <w:lang w:val="en-US"/>
-        </w:rPr>
-        <w:t>branches</w:t>
-      </w:r>
-      <w:r>
-        <w:rPr>
-          <w:rFonts w:ascii="Times New Roman" w:hAnsi="Times New Roman" w:cs="Times New Roman"/>
-          <w:sz w:val="28"/>
-          <w:szCs w:val="28"/>
-          <w:lang w:val="en-US"/>
-        </w:rPr>
-        <w:t>/</w:t>
-      </w:r>
-      <w:r>
-        <w:rPr>
-          <w:rFonts w:ascii="Times New Roman" w:hAnsi="Times New Roman" w:cs="Times New Roman"/>
-          <w:sz w:val="28"/>
-          <w:szCs w:val="28"/>
-          <w:lang w:val="en-US"/>
-        </w:rPr>
-        <w:t>dev</w:t>
-      </w:r>
-      <w:r>
-        <w:rPr>
-          <w:rFonts w:ascii="Times New Roman" w:hAnsi="Times New Roman" w:cs="Times New Roman"/>
-          <w:sz w:val="28"/>
-          <w:szCs w:val="28"/>
-          <w:lang w:val="en-US"/>
-        </w:rPr>
-        <w:t xml:space="preserve"> -</w:t>
-      </w:r>
-      <w:r>
-        <w:rPr>
-          <w:rFonts w:ascii="Times New Roman" w:hAnsi="Times New Roman" w:cs="Times New Roman"/>
-          <w:sz w:val="28"/>
-          <w:szCs w:val="28"/>
-          <w:lang w:val="en-US"/>
-        </w:rPr>
-        <w:t>m</w:t>
-      </w:r>
-      <w:r>
-        <w:rPr>
-          <w:rFonts w:ascii="Times New Roman" w:hAnsi="Times New Roman" w:cs="Times New Roman"/>
-          <w:sz w:val="28"/>
-          <w:szCs w:val="28"/>
-          <w:lang w:val="en-US"/>
-        </w:rPr>
-        <w:t xml:space="preserve"> "</w:t>
-      </w:r>
-      <w:r>
-        <w:rPr>
-          <w:rFonts w:ascii="Times New Roman" w:hAnsi="Times New Roman" w:cs="Times New Roman"/>
-          <w:sz w:val="28"/>
-          <w:szCs w:val="28"/>
-          <w:lang w:val="en-US"/>
-        </w:rPr>
-        <w:t>Creating</w:t>
-      </w:r>
-      <w:r>
-        <w:rPr>
-          <w:rFonts w:ascii="Times New Roman" w:hAnsi="Times New Roman" w:cs="Times New Roman"/>
-          <w:sz w:val="28"/>
-          <w:szCs w:val="28"/>
-          <w:lang w:val="en-US"/>
-        </w:rPr>
-        <w:t xml:space="preserve"> </w:t>
-      </w:r>
-      <w:r>
-        <w:rPr>
-          <w:rFonts w:ascii="Times New Roman" w:hAnsi="Times New Roman" w:cs="Times New Roman"/>
-          <w:sz w:val="28"/>
-          <w:szCs w:val="28"/>
-          <w:lang w:val="en-US"/>
-        </w:rPr>
-        <w:t>a</w:t>
-      </w:r>
-      <w:r>
-        <w:rPr>
-          <w:rFonts w:ascii="Times New Roman" w:hAnsi="Times New Roman" w:cs="Times New Roman"/>
-          <w:sz w:val="28"/>
-          <w:szCs w:val="28"/>
-          <w:lang w:val="en-US"/>
-        </w:rPr>
-        <w:t xml:space="preserve"> </w:t>
-      </w:r>
-      <w:r>
-        <w:rPr>
-          <w:rFonts w:ascii="Times New Roman" w:hAnsi="Times New Roman" w:cs="Times New Roman"/>
-          <w:sz w:val="28"/>
-          <w:szCs w:val="28"/>
-          <w:lang w:val="en-US"/>
-        </w:rPr>
-        <w:t>branch</w:t>
-      </w:r>
-      <w:r>
-        <w:rPr>
-          <w:rFonts w:ascii="Times New Roman" w:hAnsi="Times New Roman" w:cs="Times New Roman"/>
-          <w:sz w:val="28"/>
-          <w:szCs w:val="28"/>
-          <w:lang w:val="en-US"/>
-        </w:rPr>
-        <w:t xml:space="preserve"> </w:t>
-      </w:r>
-      <w:r>
-        <w:rPr>
-          <w:rFonts w:ascii="Times New Roman" w:hAnsi="Times New Roman" w:cs="Times New Roman"/>
-          <w:sz w:val="28"/>
-          <w:szCs w:val="28"/>
-          <w:lang w:val="en-US"/>
-        </w:rPr>
-        <w:t>of</w:t>
-      </w:r>
-      <w:r>
-        <w:rPr>
-          <w:rFonts w:ascii="Times New Roman" w:hAnsi="Times New Roman" w:cs="Times New Roman"/>
-          <w:sz w:val="28"/>
-          <w:szCs w:val="28"/>
-          <w:lang w:val="en-US"/>
-        </w:rPr>
-        <w:t xml:space="preserve"> </w:t>
-      </w:r>
-      <w:r>
-        <w:rPr>
-          <w:rFonts w:ascii="Times New Roman" w:hAnsi="Times New Roman" w:cs="Times New Roman"/>
-          <w:sz w:val="28"/>
-          <w:szCs w:val="28"/>
-          <w:lang w:val="en-US"/>
-        </w:rPr>
-        <w:t>project</w:t>
-      </w:r>
-      <w:r>
-        <w:rPr>
-          <w:rFonts w:ascii="Times New Roman" w:hAnsi="Times New Roman" w:cs="Times New Roman"/>
-          <w:sz w:val="28"/>
-          <w:szCs w:val="28"/>
-          <w:lang w:val="en-US"/>
-        </w:rPr>
-        <w:t>"</w:t>
+        <w:t xml:space="preserve"> copy https://tanatolog.svn.beanstalkapp.com/rps-lab-5/trunk https://tanatolog.svn.beanstalkapp.com/rps-lab-5/branches/dev -m "Creating dev branch from trunk"</w:t>
       </w:r>
     </w:p>
     <w:p>
@@ -3204,25 +3248,25 @@
           <w:szCs w:val="28"/>
           <w:lang w:val="en-US"/>
         </w:rPr>
-        <w:t>to</w:t>
-      </w:r>
-      <w:r>
-        <w:rPr>
-          <w:rFonts w:ascii="Times New Roman" w:hAnsi="Times New Roman" w:cs="Times New Roman"/>
-          <w:sz w:val="28"/>
-          <w:szCs w:val="28"/>
-          <w:lang w:val="en-US"/>
-        </w:rPr>
-        <w:t xml:space="preserve"> </w:t>
-      </w:r>
-      <w:r>
-        <w:rPr>
-          <w:rFonts w:ascii="Times New Roman" w:hAnsi="Times New Roman" w:cs="Times New Roman"/>
-          <w:sz w:val="28"/>
-          <w:szCs w:val="28"/>
-          <w:lang w:val="en-US"/>
-        </w:rPr>
-        <w:t>ten</w:t>
+        <w:t>is</w:t>
+      </w:r>
+      <w:r>
+        <w:rPr>
+          <w:rFonts w:ascii="Times New Roman" w:hAnsi="Times New Roman" w:cs="Times New Roman"/>
+          <w:sz w:val="28"/>
+          <w:szCs w:val="28"/>
+          <w:lang w:val="en-US"/>
+        </w:rPr>
+        <w:t xml:space="preserve"> </w:t>
+      </w:r>
+      <w:r>
+        <w:rPr>
+          <w:rFonts w:ascii="Times New Roman" w:hAnsi="Times New Roman" w:cs="Times New Roman"/>
+          <w:sz w:val="28"/>
+          <w:szCs w:val="28"/>
+          <w:lang w:val="en-US"/>
+        </w:rPr>
+        <w:t>nine</w:t>
       </w:r>
       <w:r>
         <w:rPr>
@@ -3295,6 +3339,330 @@
           <w:szCs w:val="28"/>
         </w:rPr>
         <w:t>:</w:t>
+      </w:r>
+    </w:p>
+    <w:p>
+      <w:pPr>
+        <w:widowControl/>
+        <w:autoSpaceDE/>
+        <w:autoSpaceDN/>
+        <w:spacing w:before="240" w:line="360" w:lineRule="auto"/>
+        <w:ind w:left="720"/>
+        <w:contextualSpacing/>
+        <w:rPr>
+          <w:rFonts w:ascii="Times New Roman" w:hAnsi="Times New Roman" w:cs="Times New Roman"/>
+          <w:sz w:val="28"/>
+          <w:szCs w:val="28"/>
+          <w:lang w:val="en-US"/>
+        </w:rPr>
+      </w:pPr>
+      <w:proofErr w:type="spellStart"/>
+      <w:r>
+        <w:rPr>
+          <w:rFonts w:ascii="Times New Roman" w:hAnsi="Times New Roman" w:cs="Times New Roman"/>
+          <w:sz w:val="28"/>
+          <w:szCs w:val="28"/>
+          <w:lang w:val="en-US"/>
+        </w:rPr>
+        <w:t>svn</w:t>
+      </w:r>
+      <w:proofErr w:type="spellEnd"/>
+      <w:r>
+        <w:rPr>
+          <w:rFonts w:ascii="Times New Roman" w:hAnsi="Times New Roman" w:cs="Times New Roman"/>
+          <w:sz w:val="28"/>
+          <w:szCs w:val="28"/>
+          <w:lang w:val="en-US"/>
+        </w:rPr>
+        <w:t xml:space="preserve"> switch https://tanatolog.svn.beanstalkapp.com/rps-lab-5/</w:t>
+      </w:r>
+      <w:r>
+        <w:rPr>
+          <w:rFonts w:ascii="Times New Roman" w:hAnsi="Times New Roman" w:cs="Times New Roman"/>
+          <w:sz w:val="28"/>
+          <w:szCs w:val="28"/>
+          <w:lang w:val="en-US"/>
+        </w:rPr>
+        <w:t>br</w:t>
+      </w:r>
+      <w:r>
+        <w:rPr>
+          <w:rFonts w:ascii="Times New Roman" w:hAnsi="Times New Roman" w:cs="Times New Roman"/>
+          <w:sz w:val="28"/>
+          <w:szCs w:val="28"/>
+          <w:lang w:val="en-US"/>
+        </w:rPr>
+        <w:t>a</w:t>
+      </w:r>
+      <w:r>
+        <w:rPr>
+          <w:rFonts w:ascii="Times New Roman" w:hAnsi="Times New Roman" w:cs="Times New Roman"/>
+          <w:sz w:val="28"/>
+          <w:szCs w:val="28"/>
+          <w:lang w:val="en-US"/>
+        </w:rPr>
+        <w:t>nch</w:t>
+      </w:r>
+      <w:r>
+        <w:rPr>
+          <w:rFonts w:ascii="Times New Roman" w:hAnsi="Times New Roman" w:cs="Times New Roman"/>
+          <w:sz w:val="28"/>
+          <w:szCs w:val="28"/>
+          <w:lang w:val="en-US"/>
+        </w:rPr>
+        <w:t>es</w:t>
+      </w:r>
+      <w:r>
+        <w:rPr>
+          <w:rFonts w:ascii="Times New Roman" w:hAnsi="Times New Roman" w:cs="Times New Roman"/>
+          <w:sz w:val="28"/>
+          <w:szCs w:val="28"/>
+          <w:lang w:val="en-US"/>
+        </w:rPr>
+        <w:t>/dev</w:t>
+      </w:r>
+      <w:r>
+        <w:rPr>
+          <w:rFonts w:ascii="Times New Roman" w:hAnsi="Times New Roman" w:cs="Times New Roman"/>
+          <w:sz w:val="28"/>
+          <w:szCs w:val="28"/>
+          <w:lang w:val="en-US"/>
+        </w:rPr>
+        <w:t xml:space="preserve"> E:\things\Git\University\RPS\eclipse-workspace\l</w:t>
+      </w:r>
+      <w:r>
+        <w:rPr>
+          <w:rFonts w:ascii="Times New Roman" w:hAnsi="Times New Roman" w:cs="Times New Roman"/>
+          <w:sz w:val="28"/>
+          <w:szCs w:val="28"/>
+          <w:lang w:val="en-US"/>
+        </w:rPr>
+        <w:t>ocal</w:t>
+      </w:r>
+    </w:p>
+    <w:p>
+      <w:pPr>
+        <w:widowControl/>
+        <w:autoSpaceDE/>
+        <w:autoSpaceDN/>
+        <w:spacing w:before="240" w:line="360" w:lineRule="auto"/>
+        <w:contextualSpacing/>
+        <w:jc w:val="both"/>
+        <w:rPr>
+          <w:rFonts w:ascii="Times New Roman" w:hAnsi="Times New Roman" w:cs="Times New Roman"/>
+          <w:sz w:val="28"/>
+          <w:szCs w:val="28"/>
+        </w:rPr>
+      </w:pPr>
+      <w:r>
+        <w:rPr>
+          <w:rFonts w:ascii="Times New Roman" w:hAnsi="Times New Roman" w:cs="Times New Roman"/>
+          <w:sz w:val="28"/>
+          <w:szCs w:val="28"/>
+        </w:rPr>
+        <w:t>было</w:t>
+      </w:r>
+      <w:r>
+        <w:rPr>
+          <w:rFonts w:ascii="Times New Roman" w:hAnsi="Times New Roman" w:cs="Times New Roman"/>
+          <w:sz w:val="28"/>
+          <w:szCs w:val="28"/>
+        </w:rPr>
+        <w:t xml:space="preserve"> </w:t>
+      </w:r>
+      <w:r>
+        <w:rPr>
+          <w:rFonts w:ascii="Times New Roman" w:hAnsi="Times New Roman" w:cs="Times New Roman"/>
+          <w:sz w:val="28"/>
+          <w:szCs w:val="28"/>
+        </w:rPr>
+        <w:t>выполнено</w:t>
+      </w:r>
+      <w:r>
+        <w:rPr>
+          <w:rFonts w:ascii="Times New Roman" w:hAnsi="Times New Roman" w:cs="Times New Roman"/>
+          <w:sz w:val="28"/>
+          <w:szCs w:val="28"/>
+        </w:rPr>
+        <w:t xml:space="preserve"> </w:t>
+      </w:r>
+      <w:r>
+        <w:rPr>
+          <w:rFonts w:ascii="Times New Roman" w:hAnsi="Times New Roman" w:cs="Times New Roman"/>
+          <w:sz w:val="28"/>
+          <w:szCs w:val="28"/>
+        </w:rPr>
+        <w:t>переключение</w:t>
+      </w:r>
+      <w:r>
+        <w:rPr>
+          <w:rFonts w:ascii="Times New Roman" w:hAnsi="Times New Roman" w:cs="Times New Roman"/>
+          <w:sz w:val="28"/>
+          <w:szCs w:val="28"/>
+        </w:rPr>
+        <w:t xml:space="preserve"> </w:t>
+      </w:r>
+      <w:r>
+        <w:rPr>
+          <w:rFonts w:ascii="Times New Roman" w:hAnsi="Times New Roman" w:cs="Times New Roman"/>
+          <w:sz w:val="28"/>
+          <w:szCs w:val="28"/>
+        </w:rPr>
+        <w:t>на</w:t>
+      </w:r>
+      <w:r>
+        <w:rPr>
+          <w:rFonts w:ascii="Times New Roman" w:hAnsi="Times New Roman" w:cs="Times New Roman"/>
+          <w:sz w:val="28"/>
+          <w:szCs w:val="28"/>
+        </w:rPr>
+        <w:t xml:space="preserve"> </w:t>
+      </w:r>
+      <w:r>
+        <w:rPr>
+          <w:rFonts w:ascii="Times New Roman" w:hAnsi="Times New Roman" w:cs="Times New Roman"/>
+          <w:sz w:val="28"/>
+          <w:szCs w:val="28"/>
+        </w:rPr>
+        <w:t>побочную</w:t>
+      </w:r>
+      <w:r>
+        <w:rPr>
+          <w:rFonts w:ascii="Times New Roman" w:hAnsi="Times New Roman" w:cs="Times New Roman"/>
+          <w:sz w:val="28"/>
+          <w:szCs w:val="28"/>
+        </w:rPr>
+        <w:t xml:space="preserve"> </w:t>
+      </w:r>
+      <w:r>
+        <w:rPr>
+          <w:rFonts w:ascii="Times New Roman" w:hAnsi="Times New Roman" w:cs="Times New Roman"/>
+          <w:sz w:val="28"/>
+          <w:szCs w:val="28"/>
+        </w:rPr>
+        <w:t>ветвь</w:t>
+      </w:r>
+      <w:r>
+        <w:rPr>
+          <w:rFonts w:ascii="Times New Roman" w:hAnsi="Times New Roman" w:cs="Times New Roman"/>
+          <w:sz w:val="28"/>
+          <w:szCs w:val="28"/>
+        </w:rPr>
+        <w:t xml:space="preserve">. </w:t>
+      </w:r>
+    </w:p>
+    <w:p>
+      <w:pPr>
+        <w:widowControl/>
+        <w:autoSpaceDE/>
+        <w:autoSpaceDN/>
+        <w:spacing w:before="240" w:line="360" w:lineRule="auto"/>
+        <w:contextualSpacing/>
+        <w:jc w:val="both"/>
+        <w:rPr>
+          <w:rFonts w:ascii="Times New Roman" w:hAnsi="Times New Roman" w:cs="Times New Roman"/>
+          <w:sz w:val="28"/>
+          <w:szCs w:val="28"/>
+        </w:rPr>
+      </w:pPr>
+      <w:r>
+        <w:rPr>
+          <w:rFonts w:ascii="Times New Roman" w:hAnsi="Times New Roman" w:cs="Times New Roman"/>
+          <w:sz w:val="28"/>
+          <w:szCs w:val="28"/>
+        </w:rPr>
+        <w:t xml:space="preserve">В побочной ветви </w:t>
+      </w:r>
+      <w:r>
+        <w:rPr>
+          <w:rFonts w:ascii="Times New Roman" w:hAnsi="Times New Roman" w:cs="Times New Roman"/>
+          <w:sz w:val="28"/>
+          <w:szCs w:val="28"/>
+        </w:rPr>
+        <w:t>были</w:t>
+      </w:r>
+      <w:r>
+        <w:rPr>
+          <w:rFonts w:ascii="Times New Roman" w:hAnsi="Times New Roman" w:cs="Times New Roman"/>
+          <w:sz w:val="28"/>
+          <w:szCs w:val="28"/>
+        </w:rPr>
+        <w:t xml:space="preserve"> </w:t>
+      </w:r>
+      <w:r>
+        <w:rPr>
+          <w:rFonts w:ascii="Times New Roman" w:hAnsi="Times New Roman" w:cs="Times New Roman"/>
+          <w:sz w:val="28"/>
+          <w:szCs w:val="28"/>
+        </w:rPr>
+        <w:t xml:space="preserve">было изменено значение </w:t>
+      </w:r>
+      <w:r>
+        <w:rPr>
+          <w:rFonts w:ascii="Times New Roman" w:hAnsi="Times New Roman" w:cs="Times New Roman"/>
+          <w:sz w:val="28"/>
+          <w:szCs w:val="28"/>
+        </w:rPr>
+        <w:t xml:space="preserve">текстового поля </w:t>
+      </w:r>
+      <w:proofErr w:type="spellStart"/>
+      <w:r>
+        <w:rPr>
+          <w:rFonts w:ascii="Times New Roman" w:hAnsi="Times New Roman" w:cs="Times New Roman"/>
+          <w:sz w:val="28"/>
+          <w:szCs w:val="28"/>
+          <w:lang w:val="en-US"/>
+        </w:rPr>
+        <w:t>nineButton</w:t>
+      </w:r>
+      <w:proofErr w:type="spellEnd"/>
+      <w:r>
+        <w:rPr>
+          <w:rFonts w:ascii="Times New Roman" w:hAnsi="Times New Roman" w:cs="Times New Roman"/>
+          <w:sz w:val="28"/>
+          <w:szCs w:val="28"/>
+        </w:rPr>
+        <w:t xml:space="preserve"> </w:t>
+      </w:r>
+      <w:r>
+        <w:rPr>
+          <w:rFonts w:ascii="Times New Roman" w:hAnsi="Times New Roman" w:cs="Times New Roman"/>
+          <w:sz w:val="28"/>
+          <w:szCs w:val="28"/>
+        </w:rPr>
+        <w:t>и</w:t>
+      </w:r>
+      <w:r>
+        <w:rPr>
+          <w:rFonts w:ascii="Times New Roman" w:hAnsi="Times New Roman" w:cs="Times New Roman"/>
+          <w:sz w:val="28"/>
+          <w:szCs w:val="28"/>
+        </w:rPr>
+        <w:t xml:space="preserve"> </w:t>
+      </w:r>
+      <w:r>
+        <w:rPr>
+          <w:rFonts w:ascii="Times New Roman" w:hAnsi="Times New Roman" w:cs="Times New Roman"/>
+          <w:sz w:val="28"/>
+          <w:szCs w:val="28"/>
+        </w:rPr>
+        <w:t>зафиксированы</w:t>
+      </w:r>
+      <w:r>
+        <w:rPr>
+          <w:rFonts w:ascii="Times New Roman" w:hAnsi="Times New Roman" w:cs="Times New Roman"/>
+          <w:sz w:val="28"/>
+          <w:szCs w:val="28"/>
+        </w:rPr>
+        <w:t xml:space="preserve"> </w:t>
+      </w:r>
+      <w:r>
+        <w:rPr>
+          <w:rFonts w:ascii="Times New Roman" w:hAnsi="Times New Roman" w:cs="Times New Roman"/>
+          <w:sz w:val="28"/>
+          <w:szCs w:val="28"/>
+        </w:rPr>
+        <w:t xml:space="preserve">командой </w:t>
       </w:r>
     </w:p>
     <w:p>
@@ -3331,61 +3699,79 @@
           <w:szCs w:val="28"/>
           <w:lang w:val="en-US"/>
         </w:rPr>
-        <w:t xml:space="preserve"> </w:t>
-      </w:r>
-      <w:r>
-        <w:rPr>
-          <w:rFonts w:ascii="Times New Roman" w:hAnsi="Times New Roman" w:cs="Times New Roman"/>
-          <w:sz w:val="28"/>
-          <w:szCs w:val="28"/>
-          <w:lang w:val="en-US"/>
-        </w:rPr>
-        <w:t>switch</w:t>
-      </w:r>
-      <w:r>
-        <w:rPr>
-          <w:rFonts w:ascii="Times New Roman" w:hAnsi="Times New Roman" w:cs="Times New Roman"/>
-          <w:sz w:val="28"/>
-          <w:szCs w:val="28"/>
-          <w:lang w:val="en-US"/>
-        </w:rPr>
-        <w:t xml:space="preserve"> </w:t>
-      </w:r>
-      <w:r>
-        <w:rPr>
-          <w:rFonts w:ascii="Times New Roman" w:hAnsi="Times New Roman" w:cs="Times New Roman"/>
-          <w:sz w:val="28"/>
-          <w:szCs w:val="28"/>
-          <w:lang w:val="en-US"/>
-        </w:rPr>
-        <w:t>https://tanatolog.svn.beanstalkapp.com/rps-lab-5/</w:t>
-      </w:r>
-      <w:r>
-        <w:rPr>
-          <w:rFonts w:ascii="Times New Roman" w:hAnsi="Times New Roman" w:cs="Times New Roman"/>
-          <w:sz w:val="28"/>
-          <w:szCs w:val="28"/>
-          <w:lang w:val="en-US"/>
-        </w:rPr>
-        <w:t>branches</w:t>
-      </w:r>
-      <w:r>
-        <w:rPr>
-          <w:rFonts w:ascii="Times New Roman" w:hAnsi="Times New Roman" w:cs="Times New Roman"/>
-          <w:sz w:val="28"/>
-          <w:szCs w:val="28"/>
-          <w:lang w:val="en-US"/>
-        </w:rPr>
-        <w:t>/</w:t>
-      </w:r>
-      <w:r>
-        <w:rPr>
-          <w:rFonts w:ascii="Times New Roman" w:hAnsi="Times New Roman" w:cs="Times New Roman"/>
-          <w:sz w:val="28"/>
-          <w:szCs w:val="28"/>
-          <w:lang w:val="en-US"/>
-        </w:rPr>
-        <w:t>dev</w:t>
+        <w:t xml:space="preserve"> commit -m "</w:t>
+      </w:r>
+      <w:r>
+        <w:rPr>
+          <w:rFonts w:ascii="Times New Roman" w:hAnsi="Times New Roman" w:cs="Times New Roman"/>
+          <w:sz w:val="28"/>
+          <w:szCs w:val="28"/>
+          <w:lang w:val="en-US"/>
+        </w:rPr>
+        <w:t>nine</w:t>
+      </w:r>
+      <w:r>
+        <w:rPr>
+          <w:rFonts w:ascii="Times New Roman" w:hAnsi="Times New Roman" w:cs="Times New Roman"/>
+          <w:sz w:val="28"/>
+          <w:szCs w:val="28"/>
+          <w:lang w:val="en-US"/>
+        </w:rPr>
+        <w:t xml:space="preserve"> </w:t>
+      </w:r>
+      <w:r>
+        <w:rPr>
+          <w:rFonts w:ascii="Times New Roman" w:hAnsi="Times New Roman" w:cs="Times New Roman"/>
+          <w:sz w:val="28"/>
+          <w:szCs w:val="28"/>
+          <w:lang w:val="en-US"/>
+        </w:rPr>
+        <w:t>button</w:t>
+      </w:r>
+      <w:r>
+        <w:rPr>
+          <w:rFonts w:ascii="Times New Roman" w:hAnsi="Times New Roman" w:cs="Times New Roman"/>
+          <w:sz w:val="28"/>
+          <w:szCs w:val="28"/>
+          <w:lang w:val="en-US"/>
+        </w:rPr>
+        <w:t xml:space="preserve"> </w:t>
+      </w:r>
+      <w:r>
+        <w:rPr>
+          <w:rFonts w:ascii="Times New Roman" w:hAnsi="Times New Roman" w:cs="Times New Roman"/>
+          <w:sz w:val="28"/>
+          <w:szCs w:val="28"/>
+          <w:lang w:val="en-US"/>
+        </w:rPr>
+        <w:t>is</w:t>
+      </w:r>
+      <w:r>
+        <w:rPr>
+          <w:rFonts w:ascii="Times New Roman" w:hAnsi="Times New Roman" w:cs="Times New Roman"/>
+          <w:sz w:val="28"/>
+          <w:szCs w:val="28"/>
+          <w:lang w:val="en-US"/>
+        </w:rPr>
+        <w:t xml:space="preserve"> </w:t>
+      </w:r>
+      <w:r>
+        <w:rPr>
+          <w:rFonts w:ascii="Times New Roman" w:hAnsi="Times New Roman" w:cs="Times New Roman"/>
+          <w:sz w:val="28"/>
+          <w:szCs w:val="28"/>
+          <w:lang w:val="en-US"/>
+        </w:rPr>
+        <w:t>eleven</w:t>
+      </w:r>
+      <w:r>
+        <w:rPr>
+          <w:rFonts w:ascii="Times New Roman" w:hAnsi="Times New Roman" w:cs="Times New Roman"/>
+          <w:sz w:val="28"/>
+          <w:szCs w:val="28"/>
+          <w:lang w:val="en-US"/>
+        </w:rPr>
+        <w:t xml:space="preserve">" </w:t>
       </w:r>
     </w:p>
     <w:p>
@@ -3400,104 +3786,373 @@
           <w:rFonts w:ascii="Times New Roman" w:hAnsi="Times New Roman" w:cs="Times New Roman"/>
           <w:sz w:val="28"/>
           <w:szCs w:val="28"/>
-          <w:lang w:val="en-US"/>
-        </w:rPr>
-      </w:pPr>
-      <w:r>
-        <w:rPr>
-          <w:rFonts w:ascii="Times New Roman" w:hAnsi="Times New Roman" w:cs="Times New Roman"/>
-          <w:sz w:val="28"/>
-          <w:szCs w:val="28"/>
-        </w:rPr>
-        <w:t>было</w:t>
-      </w:r>
-      <w:r>
-        <w:rPr>
-          <w:rFonts w:ascii="Times New Roman" w:hAnsi="Times New Roman" w:cs="Times New Roman"/>
-          <w:sz w:val="28"/>
-          <w:szCs w:val="28"/>
-        </w:rPr>
-        <w:t xml:space="preserve"> </w:t>
-      </w:r>
-      <w:r>
-        <w:rPr>
-          <w:rFonts w:ascii="Times New Roman" w:hAnsi="Times New Roman" w:cs="Times New Roman"/>
-          <w:sz w:val="28"/>
-          <w:szCs w:val="28"/>
-        </w:rPr>
-        <w:t>выполнено</w:t>
-      </w:r>
-      <w:r>
-        <w:rPr>
-          <w:rFonts w:ascii="Times New Roman" w:hAnsi="Times New Roman" w:cs="Times New Roman"/>
-          <w:sz w:val="28"/>
-          <w:szCs w:val="28"/>
-        </w:rPr>
-        <w:t xml:space="preserve"> </w:t>
-      </w:r>
-      <w:r>
-        <w:rPr>
-          <w:rFonts w:ascii="Times New Roman" w:hAnsi="Times New Roman" w:cs="Times New Roman"/>
-          <w:sz w:val="28"/>
-          <w:szCs w:val="28"/>
-        </w:rPr>
-        <w:t>переключение</w:t>
-      </w:r>
-      <w:r>
-        <w:rPr>
-          <w:rFonts w:ascii="Times New Roman" w:hAnsi="Times New Roman" w:cs="Times New Roman"/>
-          <w:sz w:val="28"/>
-          <w:szCs w:val="28"/>
-        </w:rPr>
-        <w:t xml:space="preserve"> </w:t>
-      </w:r>
-      <w:r>
-        <w:rPr>
-          <w:rFonts w:ascii="Times New Roman" w:hAnsi="Times New Roman" w:cs="Times New Roman"/>
-          <w:sz w:val="28"/>
-          <w:szCs w:val="28"/>
-        </w:rPr>
-        <w:t>на</w:t>
-      </w:r>
-      <w:r>
-        <w:rPr>
-          <w:rFonts w:ascii="Times New Roman" w:hAnsi="Times New Roman" w:cs="Times New Roman"/>
-          <w:sz w:val="28"/>
-          <w:szCs w:val="28"/>
-        </w:rPr>
-        <w:t xml:space="preserve"> </w:t>
-      </w:r>
-      <w:r>
-        <w:rPr>
-          <w:rFonts w:ascii="Times New Roman" w:hAnsi="Times New Roman" w:cs="Times New Roman"/>
-          <w:sz w:val="28"/>
-          <w:szCs w:val="28"/>
-        </w:rPr>
-        <w:t>побочную</w:t>
-      </w:r>
-      <w:r>
-        <w:rPr>
-          <w:rFonts w:ascii="Times New Roman" w:hAnsi="Times New Roman" w:cs="Times New Roman"/>
-          <w:sz w:val="28"/>
-          <w:szCs w:val="28"/>
-        </w:rPr>
-        <w:t xml:space="preserve"> </w:t>
-      </w:r>
-      <w:r>
-        <w:rPr>
-          <w:rFonts w:ascii="Times New Roman" w:hAnsi="Times New Roman" w:cs="Times New Roman"/>
-          <w:sz w:val="28"/>
-          <w:szCs w:val="28"/>
-        </w:rPr>
-        <w:t>ветвь</w:t>
-      </w:r>
-      <w:r>
-        <w:rPr>
-          <w:rFonts w:ascii="Times New Roman" w:hAnsi="Times New Roman" w:cs="Times New Roman"/>
-          <w:sz w:val="28"/>
-          <w:szCs w:val="28"/>
-        </w:rPr>
-        <w:t xml:space="preserve">. </w:t>
+        </w:rPr>
+      </w:pPr>
+      <w:r>
+        <w:rPr>
+          <w:rFonts w:ascii="Times New Roman" w:hAnsi="Times New Roman" w:cs="Times New Roman"/>
+          <w:sz w:val="28"/>
+          <w:szCs w:val="28"/>
+        </w:rPr>
+        <w:t>Выполнено переключение на стволовую вет</w:t>
+      </w:r>
+      <w:r>
+        <w:rPr>
+          <w:rFonts w:ascii="Times New Roman" w:hAnsi="Times New Roman" w:cs="Times New Roman"/>
+          <w:sz w:val="28"/>
+          <w:szCs w:val="28"/>
+        </w:rPr>
+        <w:t>вь</w:t>
+      </w:r>
+      <w:r>
+        <w:rPr>
+          <w:rFonts w:ascii="Times New Roman" w:hAnsi="Times New Roman" w:cs="Times New Roman"/>
+          <w:sz w:val="28"/>
+          <w:szCs w:val="28"/>
+        </w:rPr>
+        <w:t xml:space="preserve"> командой</w:t>
+      </w:r>
+      <w:r>
+        <w:rPr>
+          <w:rFonts w:ascii="Times New Roman" w:hAnsi="Times New Roman" w:cs="Times New Roman"/>
+          <w:sz w:val="28"/>
+          <w:szCs w:val="28"/>
+        </w:rPr>
+        <w:t>:</w:t>
+      </w:r>
+    </w:p>
+    <w:p>
+      <w:pPr>
+        <w:widowControl/>
+        <w:autoSpaceDE/>
+        <w:autoSpaceDN/>
+        <w:spacing w:before="240" w:line="360" w:lineRule="auto"/>
+        <w:ind w:left="720"/>
+        <w:contextualSpacing/>
+        <w:jc w:val="both"/>
+        <w:rPr>
+          <w:rFonts w:ascii="Times New Roman" w:hAnsi="Times New Roman" w:cs="Times New Roman"/>
+          <w:sz w:val="28"/>
+          <w:szCs w:val="28"/>
+          <w:lang w:val="en-US"/>
+        </w:rPr>
+      </w:pPr>
+      <w:proofErr w:type="spellStart"/>
+      <w:r>
+        <w:rPr>
+          <w:rFonts w:ascii="Times New Roman" w:hAnsi="Times New Roman" w:cs="Times New Roman"/>
+          <w:sz w:val="28"/>
+          <w:szCs w:val="28"/>
+          <w:lang w:val="en-US"/>
+        </w:rPr>
+        <w:t>svn</w:t>
+      </w:r>
+      <w:proofErr w:type="spellEnd"/>
+      <w:r>
+        <w:rPr>
+          <w:rFonts w:ascii="Times New Roman" w:hAnsi="Times New Roman" w:cs="Times New Roman"/>
+          <w:sz w:val="28"/>
+          <w:szCs w:val="28"/>
+        </w:rPr>
+        <w:t xml:space="preserve"> </w:t>
+      </w:r>
+      <w:r>
+        <w:rPr>
+          <w:rFonts w:ascii="Times New Roman" w:hAnsi="Times New Roman" w:cs="Times New Roman"/>
+          <w:sz w:val="28"/>
+          <w:szCs w:val="28"/>
+          <w:lang w:val="en-US"/>
+        </w:rPr>
+        <w:t>switch</w:t>
+      </w:r>
+      <w:r>
+        <w:rPr>
+          <w:rFonts w:ascii="Times New Roman" w:hAnsi="Times New Roman" w:cs="Times New Roman"/>
+          <w:sz w:val="28"/>
+          <w:szCs w:val="28"/>
+        </w:rPr>
+        <w:t xml:space="preserve"> </w:t>
+      </w:r>
+      <w:r>
+        <w:rPr>
+          <w:rFonts w:ascii="Times New Roman" w:hAnsi="Times New Roman" w:cs="Times New Roman"/>
+          <w:sz w:val="28"/>
+          <w:szCs w:val="28"/>
+          <w:lang w:val="en-US"/>
+        </w:rPr>
+        <w:t>https</w:t>
+      </w:r>
+      <w:r>
+        <w:rPr>
+          <w:rFonts w:ascii="Times New Roman" w:hAnsi="Times New Roman" w:cs="Times New Roman"/>
+          <w:sz w:val="28"/>
+          <w:szCs w:val="28"/>
+        </w:rPr>
+        <w:t>://</w:t>
+      </w:r>
+      <w:proofErr w:type="spellStart"/>
+      <w:r>
+        <w:rPr>
+          <w:rFonts w:ascii="Times New Roman" w:hAnsi="Times New Roman" w:cs="Times New Roman"/>
+          <w:sz w:val="28"/>
+          <w:szCs w:val="28"/>
+          <w:lang w:val="en-US"/>
+        </w:rPr>
+        <w:t>tanatolog</w:t>
+      </w:r>
+      <w:proofErr w:type="spellEnd"/>
+      <w:r>
+        <w:rPr>
+          <w:rFonts w:ascii="Times New Roman" w:hAnsi="Times New Roman" w:cs="Times New Roman"/>
+          <w:sz w:val="28"/>
+          <w:szCs w:val="28"/>
+        </w:rPr>
+        <w:t>.</w:t>
+      </w:r>
+      <w:proofErr w:type="spellStart"/>
+      <w:r>
+        <w:rPr>
+          <w:rFonts w:ascii="Times New Roman" w:hAnsi="Times New Roman" w:cs="Times New Roman"/>
+          <w:sz w:val="28"/>
+          <w:szCs w:val="28"/>
+          <w:lang w:val="en-US"/>
+        </w:rPr>
+        <w:t>svn</w:t>
+      </w:r>
+      <w:proofErr w:type="spellEnd"/>
+      <w:r>
+        <w:rPr>
+          <w:rFonts w:ascii="Times New Roman" w:hAnsi="Times New Roman" w:cs="Times New Roman"/>
+          <w:sz w:val="28"/>
+          <w:szCs w:val="28"/>
+        </w:rPr>
+        <w:t>.</w:t>
+      </w:r>
+      <w:proofErr w:type="spellStart"/>
+      <w:r>
+        <w:rPr>
+          <w:rFonts w:ascii="Times New Roman" w:hAnsi="Times New Roman" w:cs="Times New Roman"/>
+          <w:sz w:val="28"/>
+          <w:szCs w:val="28"/>
+          <w:lang w:val="en-US"/>
+        </w:rPr>
+        <w:t>beanstalkapp</w:t>
+      </w:r>
+      <w:proofErr w:type="spellEnd"/>
+      <w:r>
+        <w:rPr>
+          <w:rFonts w:ascii="Times New Roman" w:hAnsi="Times New Roman" w:cs="Times New Roman"/>
+          <w:sz w:val="28"/>
+          <w:szCs w:val="28"/>
+        </w:rPr>
+        <w:t>.</w:t>
+      </w:r>
+      <w:r>
+        <w:rPr>
+          <w:rFonts w:ascii="Times New Roman" w:hAnsi="Times New Roman" w:cs="Times New Roman"/>
+          <w:sz w:val="28"/>
+          <w:szCs w:val="28"/>
+          <w:lang w:val="en-US"/>
+        </w:rPr>
+        <w:t>com</w:t>
+      </w:r>
+      <w:r>
+        <w:rPr>
+          <w:rFonts w:ascii="Times New Roman" w:hAnsi="Times New Roman" w:cs="Times New Roman"/>
+          <w:sz w:val="28"/>
+          <w:szCs w:val="28"/>
+        </w:rPr>
+        <w:t>/</w:t>
+      </w:r>
+      <w:proofErr w:type="spellStart"/>
+      <w:r>
+        <w:rPr>
+          <w:rFonts w:ascii="Times New Roman" w:hAnsi="Times New Roman" w:cs="Times New Roman"/>
+          <w:sz w:val="28"/>
+          <w:szCs w:val="28"/>
+          <w:lang w:val="en-US"/>
+        </w:rPr>
+        <w:t>rps</w:t>
+      </w:r>
+      <w:proofErr w:type="spellEnd"/>
+      <w:r>
+        <w:rPr>
+          <w:rFonts w:ascii="Times New Roman" w:hAnsi="Times New Roman" w:cs="Times New Roman"/>
+          <w:sz w:val="28"/>
+          <w:szCs w:val="28"/>
+        </w:rPr>
+        <w:t>-</w:t>
+      </w:r>
+      <w:r>
+        <w:rPr>
+          <w:rFonts w:ascii="Times New Roman" w:hAnsi="Times New Roman" w:cs="Times New Roman"/>
+          <w:sz w:val="28"/>
+          <w:szCs w:val="28"/>
+          <w:lang w:val="en-US"/>
+        </w:rPr>
+        <w:t>lab</w:t>
+      </w:r>
+      <w:r>
+        <w:rPr>
+          <w:rFonts w:ascii="Times New Roman" w:hAnsi="Times New Roman" w:cs="Times New Roman"/>
+          <w:sz w:val="28"/>
+          <w:szCs w:val="28"/>
+        </w:rPr>
+        <w:t>-5/</w:t>
+      </w:r>
+      <w:r>
+        <w:rPr>
+          <w:rFonts w:ascii="Times New Roman" w:hAnsi="Times New Roman" w:cs="Times New Roman"/>
+          <w:sz w:val="28"/>
+          <w:szCs w:val="28"/>
+          <w:lang w:val="en-US"/>
+        </w:rPr>
+        <w:t>trunk</w:t>
+      </w:r>
+      <w:r>
+        <w:rPr>
+          <w:rFonts w:ascii="Times New Roman" w:hAnsi="Times New Roman" w:cs="Times New Roman"/>
+          <w:sz w:val="28"/>
+          <w:szCs w:val="28"/>
+        </w:rPr>
+        <w:t xml:space="preserve"> </w:t>
+      </w:r>
+      <w:r>
+        <w:rPr>
+          <w:rFonts w:ascii="Times New Roman" w:hAnsi="Times New Roman" w:cs="Times New Roman"/>
+          <w:sz w:val="28"/>
+          <w:szCs w:val="28"/>
+          <w:lang w:val="en-US"/>
+        </w:rPr>
+        <w:t>E</w:t>
+      </w:r>
+      <w:r>
+        <w:rPr>
+          <w:rFonts w:ascii="Times New Roman" w:hAnsi="Times New Roman" w:cs="Times New Roman"/>
+          <w:sz w:val="28"/>
+          <w:szCs w:val="28"/>
+        </w:rPr>
+        <w:t>:\</w:t>
+      </w:r>
+      <w:r>
+        <w:rPr>
+          <w:rFonts w:ascii="Times New Roman" w:hAnsi="Times New Roman" w:cs="Times New Roman"/>
+          <w:sz w:val="28"/>
+          <w:szCs w:val="28"/>
+          <w:lang w:val="en-US"/>
+        </w:rPr>
+        <w:t>things</w:t>
+      </w:r>
+      <w:r>
+        <w:rPr>
+          <w:rFonts w:ascii="Times New Roman" w:hAnsi="Times New Roman" w:cs="Times New Roman"/>
+          <w:sz w:val="28"/>
+          <w:szCs w:val="28"/>
+        </w:rPr>
+        <w:t>\</w:t>
+      </w:r>
+      <w:r>
+        <w:rPr>
+          <w:rFonts w:ascii="Times New Roman" w:hAnsi="Times New Roman" w:cs="Times New Roman"/>
+          <w:sz w:val="28"/>
+          <w:szCs w:val="28"/>
+          <w:lang w:val="en-US"/>
+        </w:rPr>
+        <w:t>Git</w:t>
+      </w:r>
+      <w:r>
+        <w:rPr>
+          <w:rFonts w:ascii="Times New Roman" w:hAnsi="Times New Roman" w:cs="Times New Roman"/>
+          <w:sz w:val="28"/>
+          <w:szCs w:val="28"/>
+        </w:rPr>
+        <w:t>\</w:t>
+      </w:r>
+      <w:r>
+        <w:rPr>
+          <w:rFonts w:ascii="Times New Roman" w:hAnsi="Times New Roman" w:cs="Times New Roman"/>
+          <w:sz w:val="28"/>
+          <w:szCs w:val="28"/>
+          <w:lang w:val="en-US"/>
+        </w:rPr>
+        <w:t>University</w:t>
+      </w:r>
+      <w:r>
+        <w:rPr>
+          <w:rFonts w:ascii="Times New Roman" w:hAnsi="Times New Roman" w:cs="Times New Roman"/>
+          <w:sz w:val="28"/>
+          <w:szCs w:val="28"/>
+        </w:rPr>
+        <w:t>\</w:t>
+      </w:r>
+      <w:r>
+        <w:rPr>
+          <w:rFonts w:ascii="Times New Roman" w:hAnsi="Times New Roman" w:cs="Times New Roman"/>
+          <w:sz w:val="28"/>
+          <w:szCs w:val="28"/>
+          <w:lang w:val="en-US"/>
+        </w:rPr>
+        <w:t>RPS</w:t>
+      </w:r>
+      <w:r>
+        <w:rPr>
+          <w:rFonts w:ascii="Times New Roman" w:hAnsi="Times New Roman" w:cs="Times New Roman"/>
+          <w:sz w:val="28"/>
+          <w:szCs w:val="28"/>
+        </w:rPr>
+        <w:t>\</w:t>
+      </w:r>
+      <w:r>
+        <w:rPr>
+          <w:rFonts w:ascii="Times New Roman" w:hAnsi="Times New Roman" w:cs="Times New Roman"/>
+          <w:sz w:val="28"/>
+          <w:szCs w:val="28"/>
+          <w:lang w:val="en-US"/>
+        </w:rPr>
+        <w:t>eclipse</w:t>
+      </w:r>
+      <w:r>
+        <w:rPr>
+          <w:rFonts w:ascii="Times New Roman" w:hAnsi="Times New Roman" w:cs="Times New Roman"/>
+          <w:sz w:val="28"/>
+          <w:szCs w:val="28"/>
+        </w:rPr>
+        <w:t>-</w:t>
+      </w:r>
+      <w:r>
+        <w:rPr>
+          <w:rFonts w:ascii="Times New Roman" w:hAnsi="Times New Roman" w:cs="Times New Roman"/>
+          <w:sz w:val="28"/>
+          <w:szCs w:val="28"/>
+          <w:lang w:val="en-US"/>
+        </w:rPr>
+        <w:t>workspace</w:t>
+      </w:r>
+      <w:r>
+        <w:rPr>
+          <w:rFonts w:ascii="Times New Roman" w:hAnsi="Times New Roman" w:cs="Times New Roman"/>
+          <w:sz w:val="28"/>
+          <w:szCs w:val="28"/>
+        </w:rPr>
+        <w:t>\</w:t>
+      </w:r>
+      <w:r>
+        <w:rPr>
+          <w:rFonts w:ascii="Times New Roman" w:hAnsi="Times New Roman" w:cs="Times New Roman"/>
+          <w:sz w:val="28"/>
+          <w:szCs w:val="28"/>
+          <w:lang w:val="en-US"/>
+        </w:rPr>
+        <w:t>l</w:t>
+      </w:r>
+      <w:r>
+        <w:rPr>
+          <w:rFonts w:ascii="Times New Roman" w:hAnsi="Times New Roman" w:cs="Times New Roman"/>
+          <w:sz w:val="28"/>
+          <w:szCs w:val="28"/>
+          <w:lang w:val="en-US"/>
+        </w:rPr>
+        <w:t>ocal</w:t>
       </w:r>
     </w:p>
     <w:p>
@@ -3520,40 +4175,33 @@
           <w:sz w:val="28"/>
           <w:szCs w:val="28"/>
         </w:rPr>
-        <w:t xml:space="preserve">В побочной ветви </w:t>
-      </w:r>
-      <w:r>
-        <w:rPr>
-          <w:rFonts w:ascii="Times New Roman" w:hAnsi="Times New Roman" w:cs="Times New Roman"/>
-          <w:sz w:val="28"/>
-          <w:szCs w:val="28"/>
-        </w:rPr>
-        <w:t>были</w:t>
-      </w:r>
-      <w:r>
-        <w:rPr>
-          <w:rFonts w:ascii="Times New Roman" w:hAnsi="Times New Roman" w:cs="Times New Roman"/>
-          <w:sz w:val="28"/>
-          <w:szCs w:val="28"/>
-        </w:rPr>
-        <w:t xml:space="preserve"> </w:t>
-      </w:r>
-      <w:r>
-        <w:rPr>
-          <w:rFonts w:ascii="Times New Roman" w:hAnsi="Times New Roman" w:cs="Times New Roman"/>
-          <w:sz w:val="28"/>
-          <w:szCs w:val="28"/>
-        </w:rPr>
-        <w:t xml:space="preserve">было изменено значение </w:t>
-      </w:r>
-      <w:r>
-        <w:rPr>
-          <w:rFonts w:ascii="Times New Roman" w:hAnsi="Times New Roman" w:cs="Times New Roman"/>
-          <w:sz w:val="28"/>
-          <w:szCs w:val="28"/>
-        </w:rPr>
-        <w:t xml:space="preserve">текстового поля </w:t>
-      </w:r>
+        <w:lastRenderedPageBreak/>
+        <w:t>Произведено слияние стволовой и побочной ветви с помощью команды</w:t>
+      </w:r>
+      <w:r>
+        <w:rPr>
+          <w:rFonts w:ascii="Times New Roman" w:hAnsi="Times New Roman" w:cs="Times New Roman"/>
+          <w:sz w:val="28"/>
+          <w:szCs w:val="28"/>
+        </w:rPr>
+        <w:t>:</w:t>
+      </w:r>
+    </w:p>
+    <w:p>
+      <w:pPr>
+        <w:widowControl/>
+        <w:autoSpaceDE/>
+        <w:autoSpaceDN/>
+        <w:spacing w:before="240" w:line="360" w:lineRule="auto"/>
+        <w:ind w:left="720"/>
+        <w:contextualSpacing/>
+        <w:rPr>
+          <w:rFonts w:ascii="Times New Roman" w:hAnsi="Times New Roman" w:cs="Times New Roman"/>
+          <w:sz w:val="28"/>
+          <w:szCs w:val="28"/>
+          <w:lang w:val="en-US"/>
+        </w:rPr>
+      </w:pPr>
       <w:proofErr w:type="spellStart"/>
       <w:r>
         <w:rPr>
@@ -3562,7 +4210,7 @@
           <w:szCs w:val="28"/>
           <w:lang w:val="en-US"/>
         </w:rPr>
-        <w:t>nineButton</w:t>
+        <w:t>svn</w:t>
       </w:r>
       <w:proofErr w:type="spellEnd"/>
       <w:r>
@@ -3570,56 +4218,151 @@
           <w:rFonts w:ascii="Times New Roman" w:hAnsi="Times New Roman" w:cs="Times New Roman"/>
           <w:sz w:val="28"/>
           <w:szCs w:val="28"/>
-        </w:rPr>
-        <w:t xml:space="preserve"> </w:t>
-      </w:r>
-      <w:r>
-        <w:rPr>
-          <w:rFonts w:ascii="Times New Roman" w:hAnsi="Times New Roman" w:cs="Times New Roman"/>
-          <w:sz w:val="28"/>
-          <w:szCs w:val="28"/>
-        </w:rPr>
-        <w:t>и</w:t>
-      </w:r>
-      <w:r>
-        <w:rPr>
-          <w:rFonts w:ascii="Times New Roman" w:hAnsi="Times New Roman" w:cs="Times New Roman"/>
-          <w:sz w:val="28"/>
-          <w:szCs w:val="28"/>
-        </w:rPr>
-        <w:t xml:space="preserve"> </w:t>
-      </w:r>
-      <w:r>
-        <w:rPr>
-          <w:rFonts w:ascii="Times New Roman" w:hAnsi="Times New Roman" w:cs="Times New Roman"/>
-          <w:sz w:val="28"/>
-          <w:szCs w:val="28"/>
-        </w:rPr>
-        <w:t>зафиксированы</w:t>
-      </w:r>
-      <w:r>
-        <w:rPr>
-          <w:rFonts w:ascii="Times New Roman" w:hAnsi="Times New Roman" w:cs="Times New Roman"/>
-          <w:sz w:val="28"/>
-          <w:szCs w:val="28"/>
-        </w:rPr>
-        <w:t xml:space="preserve"> </w:t>
-      </w:r>
-      <w:r>
-        <w:rPr>
-          <w:rFonts w:ascii="Times New Roman" w:hAnsi="Times New Roman" w:cs="Times New Roman"/>
-          <w:sz w:val="28"/>
-          <w:szCs w:val="28"/>
-        </w:rPr>
-        <w:t>командой</w:t>
-      </w:r>
-      <w:r>
-        <w:rPr>
-          <w:rFonts w:ascii="Times New Roman" w:hAnsi="Times New Roman" w:cs="Times New Roman"/>
-          <w:sz w:val="28"/>
-          <w:szCs w:val="28"/>
-        </w:rPr>
-        <w:t xml:space="preserve"> </w:t>
+          <w:lang w:val="en-US"/>
+        </w:rPr>
+        <w:t xml:space="preserve"> merge https://tanatolog.svn.beanstalkapp.com/rps-lab-5/branches/</w:t>
+      </w:r>
+      <w:r>
+        <w:rPr>
+          <w:rFonts w:ascii="Times New Roman" w:hAnsi="Times New Roman" w:cs="Times New Roman"/>
+          <w:sz w:val="28"/>
+          <w:szCs w:val="28"/>
+          <w:lang w:val="en-US"/>
+        </w:rPr>
+        <w:t>dev</w:t>
+      </w:r>
+    </w:p>
+    <w:p>
+      <w:pPr>
+        <w:widowControl/>
+        <w:autoSpaceDE/>
+        <w:autoSpaceDN/>
+        <w:spacing w:before="240" w:line="360" w:lineRule="auto"/>
+        <w:contextualSpacing/>
+        <w:jc w:val="both"/>
+        <w:rPr>
+          <w:rFonts w:ascii="Times New Roman" w:hAnsi="Times New Roman" w:cs="Times New Roman"/>
+          <w:sz w:val="28"/>
+          <w:szCs w:val="28"/>
+          <w:lang w:val="en-US"/>
+        </w:rPr>
+      </w:pPr>
+      <w:r>
+        <w:rPr>
+          <w:rFonts w:ascii="Times New Roman" w:hAnsi="Times New Roman" w:cs="Times New Roman"/>
+          <w:sz w:val="28"/>
+          <w:szCs w:val="28"/>
+        </w:rPr>
+        <w:t>Возникший в процессе слияния конфликт был разрешен командой</w:t>
+      </w:r>
+      <w:r>
+        <w:rPr>
+          <w:rFonts w:ascii="Times New Roman" w:hAnsi="Times New Roman" w:cs="Times New Roman"/>
+          <w:sz w:val="28"/>
+          <w:szCs w:val="28"/>
+        </w:rPr>
+        <w:t xml:space="preserve"> </w:t>
+      </w:r>
+      <w:proofErr w:type="spellStart"/>
+      <w:r>
+        <w:rPr>
+          <w:rFonts w:ascii="Times New Roman" w:hAnsi="Times New Roman" w:cs="Times New Roman"/>
+          <w:sz w:val="28"/>
+          <w:szCs w:val="28"/>
+        </w:rPr>
+        <w:t>mc</w:t>
+      </w:r>
+      <w:proofErr w:type="spellEnd"/>
+      <w:r>
+        <w:rPr>
+          <w:rFonts w:ascii="Times New Roman" w:hAnsi="Times New Roman" w:cs="Times New Roman"/>
+          <w:sz w:val="28"/>
+          <w:szCs w:val="28"/>
+        </w:rPr>
+        <w:t xml:space="preserve"> которая принимает изменения в текущей ветке и игнорирует изменения в соединяемой ветке. </w:t>
+      </w:r>
+      <w:proofErr w:type="spellStart"/>
+      <w:r>
+        <w:rPr>
+          <w:rFonts w:ascii="Times New Roman" w:hAnsi="Times New Roman" w:cs="Times New Roman"/>
+          <w:sz w:val="28"/>
+          <w:szCs w:val="28"/>
+        </w:rPr>
+        <w:t>Т.е</w:t>
+      </w:r>
+      <w:proofErr w:type="spellEnd"/>
+      <w:r>
+        <w:rPr>
+          <w:rFonts w:ascii="Times New Roman" w:hAnsi="Times New Roman" w:cs="Times New Roman"/>
+          <w:sz w:val="28"/>
+          <w:szCs w:val="28"/>
+        </w:rPr>
+        <w:t xml:space="preserve"> изменения в стволовой ветке принимаются, а изменения в ветке </w:t>
+      </w:r>
+      <w:proofErr w:type="spellStart"/>
+      <w:r>
+        <w:rPr>
+          <w:rFonts w:ascii="Times New Roman" w:hAnsi="Times New Roman" w:cs="Times New Roman"/>
+          <w:sz w:val="28"/>
+          <w:szCs w:val="28"/>
+        </w:rPr>
+        <w:t>dev</w:t>
+      </w:r>
+      <w:proofErr w:type="spellEnd"/>
+      <w:r>
+        <w:rPr>
+          <w:rFonts w:ascii="Times New Roman" w:hAnsi="Times New Roman" w:cs="Times New Roman"/>
+          <w:sz w:val="28"/>
+          <w:szCs w:val="28"/>
+        </w:rPr>
+        <w:t xml:space="preserve"> игнорируются. </w:t>
+      </w:r>
+    </w:p>
+    <w:p>
+      <w:pPr>
+        <w:widowControl/>
+        <w:autoSpaceDE/>
+        <w:autoSpaceDN/>
+        <w:spacing w:before="240" w:line="360" w:lineRule="auto"/>
+        <w:contextualSpacing/>
+        <w:jc w:val="both"/>
+        <w:rPr>
+          <w:rFonts w:ascii="Times New Roman" w:hAnsi="Times New Roman" w:cs="Times New Roman"/>
+          <w:sz w:val="28"/>
+          <w:szCs w:val="28"/>
+        </w:rPr>
+      </w:pPr>
+      <w:r>
+        <w:rPr>
+          <w:rFonts w:ascii="Times New Roman" w:hAnsi="Times New Roman" w:cs="Times New Roman"/>
+          <w:sz w:val="28"/>
+          <w:szCs w:val="28"/>
+        </w:rPr>
+        <w:t>И</w:t>
+      </w:r>
+      <w:r>
+        <w:rPr>
+          <w:rFonts w:ascii="Times New Roman" w:hAnsi="Times New Roman" w:cs="Times New Roman"/>
+          <w:sz w:val="28"/>
+          <w:szCs w:val="28"/>
+        </w:rPr>
+        <w:t>зменени</w:t>
+      </w:r>
+      <w:r>
+        <w:rPr>
+          <w:rFonts w:ascii="Times New Roman" w:hAnsi="Times New Roman" w:cs="Times New Roman"/>
+          <w:sz w:val="28"/>
+          <w:szCs w:val="28"/>
+        </w:rPr>
+        <w:t>я были зафиксированы и отправлены командами</w:t>
+      </w:r>
+      <w:r>
+        <w:rPr>
+          <w:rFonts w:ascii="Times New Roman" w:hAnsi="Times New Roman" w:cs="Times New Roman"/>
+          <w:sz w:val="28"/>
+          <w:szCs w:val="28"/>
+        </w:rPr>
+        <w:t>:</w:t>
       </w:r>
     </w:p>
     <w:p>
@@ -3656,110 +4399,7 @@
           <w:szCs w:val="28"/>
           <w:lang w:val="en-US"/>
         </w:rPr>
-        <w:t xml:space="preserve"> commit -m "</w:t>
-      </w:r>
-      <w:r>
-        <w:rPr>
-          <w:rFonts w:ascii="Times New Roman" w:hAnsi="Times New Roman" w:cs="Times New Roman"/>
-          <w:sz w:val="28"/>
-          <w:szCs w:val="28"/>
-          <w:lang w:val="en-US"/>
-        </w:rPr>
-        <w:t>nine</w:t>
-      </w:r>
-      <w:r>
-        <w:rPr>
-          <w:rFonts w:ascii="Times New Roman" w:hAnsi="Times New Roman" w:cs="Times New Roman"/>
-          <w:sz w:val="28"/>
-          <w:szCs w:val="28"/>
-          <w:lang w:val="en-US"/>
-        </w:rPr>
-        <w:t xml:space="preserve"> </w:t>
-      </w:r>
-      <w:r>
-        <w:rPr>
-          <w:rFonts w:ascii="Times New Roman" w:hAnsi="Times New Roman" w:cs="Times New Roman"/>
-          <w:sz w:val="28"/>
-          <w:szCs w:val="28"/>
-          <w:lang w:val="en-US"/>
-        </w:rPr>
-        <w:t>button</w:t>
-      </w:r>
-      <w:r>
-        <w:rPr>
-          <w:rFonts w:ascii="Times New Roman" w:hAnsi="Times New Roman" w:cs="Times New Roman"/>
-          <w:sz w:val="28"/>
-          <w:szCs w:val="28"/>
-          <w:lang w:val="en-US"/>
-        </w:rPr>
-        <w:t xml:space="preserve"> </w:t>
-      </w:r>
-      <w:r>
-        <w:rPr>
-          <w:rFonts w:ascii="Times New Roman" w:hAnsi="Times New Roman" w:cs="Times New Roman"/>
-          <w:sz w:val="28"/>
-          <w:szCs w:val="28"/>
-          <w:lang w:val="en-US"/>
-        </w:rPr>
-        <w:t>to</w:t>
-      </w:r>
-      <w:r>
-        <w:rPr>
-          <w:rFonts w:ascii="Times New Roman" w:hAnsi="Times New Roman" w:cs="Times New Roman"/>
-          <w:sz w:val="28"/>
-          <w:szCs w:val="28"/>
-          <w:lang w:val="en-US"/>
-        </w:rPr>
-        <w:t xml:space="preserve"> </w:t>
-      </w:r>
-      <w:r>
-        <w:rPr>
-          <w:rFonts w:ascii="Times New Roman" w:hAnsi="Times New Roman" w:cs="Times New Roman"/>
-          <w:sz w:val="28"/>
-          <w:szCs w:val="28"/>
-          <w:lang w:val="en-US"/>
-        </w:rPr>
-        <w:t>eleven</w:t>
-      </w:r>
-      <w:r>
-        <w:rPr>
-          <w:rFonts w:ascii="Times New Roman" w:hAnsi="Times New Roman" w:cs="Times New Roman"/>
-          <w:sz w:val="28"/>
-          <w:szCs w:val="28"/>
-          <w:lang w:val="en-US"/>
-        </w:rPr>
-        <w:t xml:space="preserve">" </w:t>
-      </w:r>
-    </w:p>
-    <w:p>
-      <w:pPr>
-        <w:widowControl/>
-        <w:autoSpaceDE/>
-        <w:autoSpaceDN/>
-        <w:spacing w:before="240" w:line="360" w:lineRule="auto"/>
-        <w:contextualSpacing/>
-        <w:jc w:val="both"/>
-        <w:rPr>
-          <w:rFonts w:ascii="Times New Roman" w:hAnsi="Times New Roman" w:cs="Times New Roman"/>
-          <w:sz w:val="28"/>
-          <w:szCs w:val="28"/>
-        </w:rPr>
-      </w:pPr>
-      <w:r>
-        <w:rPr>
-          <w:rFonts w:ascii="Times New Roman" w:hAnsi="Times New Roman" w:cs="Times New Roman"/>
-          <w:sz w:val="28"/>
-          <w:szCs w:val="28"/>
-        </w:rPr>
-        <w:t>Выполнено переключение на стволовую ветку командой</w:t>
-      </w:r>
-      <w:r>
-        <w:rPr>
-          <w:rFonts w:ascii="Times New Roman" w:hAnsi="Times New Roman" w:cs="Times New Roman"/>
-          <w:sz w:val="28"/>
-          <w:szCs w:val="28"/>
-        </w:rPr>
-        <w:t>:</w:t>
+        <w:t xml:space="preserve"> commit -m "Merged dev branch into trunk"</w:t>
       </w:r>
     </w:p>
     <w:p>
@@ -3775,7 +4415,6 @@
           <w:rFonts w:ascii="Times New Roman" w:hAnsi="Times New Roman" w:cs="Times New Roman"/>
           <w:sz w:val="28"/>
           <w:szCs w:val="28"/>
-          <w:lang w:val="en-US"/>
         </w:rPr>
       </w:pPr>
       <w:proofErr w:type="spellStart"/>
@@ -3803,144 +4442,9 @@
           <w:sz w:val="28"/>
           <w:szCs w:val="28"/>
         </w:rPr>
-        <w:t>switch</w:t>
+        <w:t>update</w:t>
       </w:r>
       <w:proofErr w:type="spellEnd"/>
-      <w:r>
-        <w:rPr>
-          <w:rFonts w:ascii="Times New Roman" w:hAnsi="Times New Roman" w:cs="Times New Roman"/>
-          <w:sz w:val="28"/>
-          <w:szCs w:val="28"/>
-        </w:rPr>
-        <w:t xml:space="preserve"> </w:t>
-      </w:r>
-      <w:r>
-        <w:rPr>
-          <w:rFonts w:ascii="Times New Roman" w:hAnsi="Times New Roman" w:cs="Times New Roman"/>
-          <w:sz w:val="28"/>
-          <w:szCs w:val="28"/>
-          <w:lang w:val="en-US"/>
-        </w:rPr>
-        <w:t>https</w:t>
-      </w:r>
-      <w:r>
-        <w:rPr>
-          <w:rFonts w:ascii="Times New Roman" w:hAnsi="Times New Roman" w:cs="Times New Roman"/>
-          <w:sz w:val="28"/>
-          <w:szCs w:val="28"/>
-        </w:rPr>
-        <w:t>://</w:t>
-      </w:r>
-      <w:proofErr w:type="spellStart"/>
-      <w:r>
-        <w:rPr>
-          <w:rFonts w:ascii="Times New Roman" w:hAnsi="Times New Roman" w:cs="Times New Roman"/>
-          <w:sz w:val="28"/>
-          <w:szCs w:val="28"/>
-          <w:lang w:val="en-US"/>
-        </w:rPr>
-        <w:t>tanatolog</w:t>
-      </w:r>
-      <w:proofErr w:type="spellEnd"/>
-      <w:r>
-        <w:rPr>
-          <w:rFonts w:ascii="Times New Roman" w:hAnsi="Times New Roman" w:cs="Times New Roman"/>
-          <w:sz w:val="28"/>
-          <w:szCs w:val="28"/>
-        </w:rPr>
-        <w:t>.</w:t>
-      </w:r>
-      <w:proofErr w:type="spellStart"/>
-      <w:r>
-        <w:rPr>
-          <w:rFonts w:ascii="Times New Roman" w:hAnsi="Times New Roman" w:cs="Times New Roman"/>
-          <w:sz w:val="28"/>
-          <w:szCs w:val="28"/>
-          <w:lang w:val="en-US"/>
-        </w:rPr>
-        <w:t>svn</w:t>
-      </w:r>
-      <w:proofErr w:type="spellEnd"/>
-      <w:r>
-        <w:rPr>
-          <w:rFonts w:ascii="Times New Roman" w:hAnsi="Times New Roman" w:cs="Times New Roman"/>
-          <w:sz w:val="28"/>
-          <w:szCs w:val="28"/>
-        </w:rPr>
-        <w:t>.</w:t>
-      </w:r>
-      <w:proofErr w:type="spellStart"/>
-      <w:r>
-        <w:rPr>
-          <w:rFonts w:ascii="Times New Roman" w:hAnsi="Times New Roman" w:cs="Times New Roman"/>
-          <w:sz w:val="28"/>
-          <w:szCs w:val="28"/>
-          <w:lang w:val="en-US"/>
-        </w:rPr>
-        <w:t>beanstalkapp</w:t>
-      </w:r>
-      <w:proofErr w:type="spellEnd"/>
-      <w:r>
-        <w:rPr>
-          <w:rFonts w:ascii="Times New Roman" w:hAnsi="Times New Roman" w:cs="Times New Roman"/>
-          <w:sz w:val="28"/>
-          <w:szCs w:val="28"/>
-        </w:rPr>
-        <w:t>.</w:t>
-      </w:r>
-      <w:r>
-        <w:rPr>
-          <w:rFonts w:ascii="Times New Roman" w:hAnsi="Times New Roman" w:cs="Times New Roman"/>
-          <w:sz w:val="28"/>
-          <w:szCs w:val="28"/>
-          <w:lang w:val="en-US"/>
-        </w:rPr>
-        <w:t>com</w:t>
-      </w:r>
-      <w:r>
-        <w:rPr>
-          <w:rFonts w:ascii="Times New Roman" w:hAnsi="Times New Roman" w:cs="Times New Roman"/>
-          <w:sz w:val="28"/>
-          <w:szCs w:val="28"/>
-        </w:rPr>
-        <w:t>/</w:t>
-      </w:r>
-      <w:proofErr w:type="spellStart"/>
-      <w:r>
-        <w:rPr>
-          <w:rFonts w:ascii="Times New Roman" w:hAnsi="Times New Roman" w:cs="Times New Roman"/>
-          <w:sz w:val="28"/>
-          <w:szCs w:val="28"/>
-          <w:lang w:val="en-US"/>
-        </w:rPr>
-        <w:t>rps</w:t>
-      </w:r>
-      <w:proofErr w:type="spellEnd"/>
-      <w:r>
-        <w:rPr>
-          <w:rFonts w:ascii="Times New Roman" w:hAnsi="Times New Roman" w:cs="Times New Roman"/>
-          <w:sz w:val="28"/>
-          <w:szCs w:val="28"/>
-        </w:rPr>
-        <w:t>-</w:t>
-      </w:r>
-      <w:r>
-        <w:rPr>
-          <w:rFonts w:ascii="Times New Roman" w:hAnsi="Times New Roman" w:cs="Times New Roman"/>
-          <w:sz w:val="28"/>
-          <w:szCs w:val="28"/>
-          <w:lang w:val="en-US"/>
-        </w:rPr>
-        <w:t>lab</w:t>
-      </w:r>
-      <w:r>
-        <w:rPr>
-          <w:rFonts w:ascii="Times New Roman" w:hAnsi="Times New Roman" w:cs="Times New Roman"/>
-          <w:sz w:val="28"/>
-          <w:szCs w:val="28"/>
-        </w:rPr>
-        <w:t>-5/</w:t>
-      </w:r>
       <w:r>
         <w:rPr>
           <w:rFonts w:ascii="Times New Roman" w:hAnsi="Times New Roman" w:cs="Times New Roman"/>
@@ -3970,7 +4474,55 @@
           <w:sz w:val="28"/>
           <w:szCs w:val="28"/>
         </w:rPr>
-        <w:t>Произведено слияние стволовой и побочной ветви с помощью команды</w:t>
+        <w:t>Побочная</w:t>
+      </w:r>
+      <w:r>
+        <w:rPr>
+          <w:rFonts w:ascii="Times New Roman" w:hAnsi="Times New Roman" w:cs="Times New Roman"/>
+          <w:sz w:val="28"/>
+          <w:szCs w:val="28"/>
+        </w:rPr>
+        <w:t xml:space="preserve"> </w:t>
+      </w:r>
+      <w:r>
+        <w:rPr>
+          <w:rFonts w:ascii="Times New Roman" w:hAnsi="Times New Roman" w:cs="Times New Roman"/>
+          <w:sz w:val="28"/>
+          <w:szCs w:val="28"/>
+        </w:rPr>
+        <w:t>ветка</w:t>
+      </w:r>
+      <w:r>
+        <w:rPr>
+          <w:rFonts w:ascii="Times New Roman" w:hAnsi="Times New Roman" w:cs="Times New Roman"/>
+          <w:sz w:val="28"/>
+          <w:szCs w:val="28"/>
+        </w:rPr>
+        <w:t xml:space="preserve"> </w:t>
+      </w:r>
+      <w:r>
+        <w:rPr>
+          <w:rFonts w:ascii="Times New Roman" w:hAnsi="Times New Roman" w:cs="Times New Roman"/>
+          <w:sz w:val="28"/>
+          <w:szCs w:val="28"/>
+        </w:rPr>
+        <w:t>удалена</w:t>
+      </w:r>
+      <w:r>
+        <w:rPr>
+          <w:rFonts w:ascii="Times New Roman" w:hAnsi="Times New Roman" w:cs="Times New Roman"/>
+          <w:sz w:val="28"/>
+          <w:szCs w:val="28"/>
+        </w:rPr>
+        <w:t xml:space="preserve"> </w:t>
+      </w:r>
+      <w:r>
+        <w:rPr>
+          <w:rFonts w:ascii="Times New Roman" w:hAnsi="Times New Roman" w:cs="Times New Roman"/>
+          <w:sz w:val="28"/>
+          <w:szCs w:val="28"/>
+        </w:rPr>
+        <w:t>командой</w:t>
       </w:r>
       <w:r>
         <w:rPr>
@@ -3989,7 +4541,6 @@
         <w:spacing w:before="240" w:line="360" w:lineRule="auto"/>
         <w:ind w:left="720"/>
         <w:contextualSpacing/>
-        <w:jc w:val="both"/>
         <w:rPr>
           <w:rFonts w:ascii="Times New Roman" w:hAnsi="Times New Roman" w:cs="Times New Roman"/>
           <w:sz w:val="28"/>
@@ -4015,26 +4566,24 @@
           <w:szCs w:val="28"/>
           <w:lang w:val="en-US"/>
         </w:rPr>
-        <w:t xml:space="preserve"> merge --reintegrate </w:t>
-      </w:r>
-      <w:r>
-        <w:rPr>
-          <w:rFonts w:ascii="Times New Roman" w:hAnsi="Times New Roman" w:cs="Times New Roman"/>
-          <w:sz w:val="28"/>
-          <w:szCs w:val="28"/>
-          <w:lang w:val="en-US"/>
-        </w:rPr>
-        <w:t>https://tanatolog.svn.beanstalkapp.com/rps-lab-5/branches/dev</w:t>
-      </w:r>
-      <w:r>
-        <w:rPr>
-          <w:rFonts w:ascii="Times New Roman" w:hAnsi="Times New Roman" w:cs="Times New Roman"/>
-          <w:sz w:val="28"/>
-          <w:szCs w:val="28"/>
-          <w:lang w:val="en-US"/>
-        </w:rPr>
-        <w:t xml:space="preserve"> </w:t>
-      </w:r>
+        <w:t xml:space="preserve"> delete https://tanatolog.svn.beanstalkapp.com/rps-lab-5/branches/dev -m "Deleting dev branch"</w:t>
+      </w:r>
+    </w:p>
+    <w:p>
+      <w:pPr>
+        <w:widowControl/>
+        <w:autoSpaceDE/>
+        <w:autoSpaceDN/>
+        <w:spacing w:before="240" w:line="360" w:lineRule="auto"/>
+        <w:ind w:left="720"/>
+        <w:contextualSpacing/>
+        <w:rPr>
+          <w:rFonts w:ascii="Times New Roman" w:hAnsi="Times New Roman" w:cs="Times New Roman"/>
+          <w:sz w:val="28"/>
+          <w:szCs w:val="28"/>
+          <w:lang w:val="en-US"/>
+        </w:rPr>
+      </w:pPr>
     </w:p>
     <w:p>
       <w:pPr>
@@ -4048,25 +4597,43 @@
           <w:rFonts w:ascii="Times New Roman" w:hAnsi="Times New Roman" w:cs="Times New Roman"/>
           <w:sz w:val="28"/>
           <w:szCs w:val="28"/>
-          <w:lang w:val="en-US"/>
-        </w:rPr>
-      </w:pPr>
-      <w:r>
-        <w:rPr>
-          <w:rFonts w:ascii="Times New Roman" w:hAnsi="Times New Roman" w:cs="Times New Roman"/>
-          <w:sz w:val="28"/>
-          <w:szCs w:val="28"/>
-        </w:rPr>
-        <w:lastRenderedPageBreak/>
-        <w:t>Возникший в процессе слияния конфликт был разрешен командой</w:t>
-      </w:r>
-      <w:r>
-        <w:rPr>
-          <w:rFonts w:ascii="Times New Roman" w:hAnsi="Times New Roman" w:cs="Times New Roman"/>
-          <w:sz w:val="28"/>
-          <w:szCs w:val="28"/>
-        </w:rPr>
-        <w:t xml:space="preserve"> </w:t>
+        </w:rPr>
+      </w:pPr>
+      <w:proofErr w:type="gramStart"/>
+      <w:r>
+        <w:rPr>
+          <w:rFonts w:ascii="Times New Roman" w:eastAsia="Calibri" w:hAnsi="Times New Roman" w:cs="Times New Roman"/>
+          <w:b/>
+          <w:bCs/>
+          <w:sz w:val="28"/>
+          <w:szCs w:val="28"/>
+        </w:rPr>
+        <w:t>Вывод</w:t>
+      </w:r>
+      <w:r>
+        <w:rPr>
+          <w:rFonts w:ascii="Times New Roman" w:eastAsia="Calibri" w:hAnsi="Times New Roman" w:cs="Times New Roman"/>
+          <w:sz w:val="28"/>
+          <w:szCs w:val="28"/>
+        </w:rPr>
+        <w:t xml:space="preserve">: </w:t>
+      </w:r>
+      <w:r>
+        <w:rPr>
+          <w:rFonts w:ascii="Times New Roman" w:hAnsi="Times New Roman" w:cs="Times New Roman"/>
+          <w:sz w:val="28"/>
+          <w:szCs w:val="28"/>
+        </w:rPr>
+        <w:t xml:space="preserve"> В</w:t>
+      </w:r>
+      <w:proofErr w:type="gramEnd"/>
+      <w:r>
+        <w:rPr>
+          <w:rFonts w:ascii="Times New Roman" w:hAnsi="Times New Roman" w:cs="Times New Roman"/>
+          <w:sz w:val="28"/>
+          <w:szCs w:val="28"/>
+        </w:rPr>
+        <w:t xml:space="preserve"> ходе выполнения лабораторной работы были получены навыки работы с системой контроля версий </w:t>
       </w:r>
       <w:proofErr w:type="spellStart"/>
       <w:r>
@@ -4075,7 +4642,7 @@
           <w:sz w:val="28"/>
           <w:szCs w:val="28"/>
         </w:rPr>
-        <w:t>mc</w:t>
+        <w:t>Subversion</w:t>
       </w:r>
       <w:proofErr w:type="spellEnd"/>
       <w:r>
@@ -4084,87 +4651,7 @@
           <w:sz w:val="28"/>
           <w:szCs w:val="28"/>
         </w:rPr>
-        <w:t xml:space="preserve"> которая принимает изменения в текущей ветке и игнорирует изменения в соединяемой ветке. </w:t>
-      </w:r>
-      <w:proofErr w:type="spellStart"/>
-      <w:r>
-        <w:rPr>
-          <w:rFonts w:ascii="Times New Roman" w:hAnsi="Times New Roman" w:cs="Times New Roman"/>
-          <w:sz w:val="28"/>
-          <w:szCs w:val="28"/>
-        </w:rPr>
-        <w:t>Т.е</w:t>
-      </w:r>
-      <w:proofErr w:type="spellEnd"/>
-      <w:r>
-        <w:rPr>
-          <w:rFonts w:ascii="Times New Roman" w:hAnsi="Times New Roman" w:cs="Times New Roman"/>
-          <w:sz w:val="28"/>
-          <w:szCs w:val="28"/>
-        </w:rPr>
-        <w:t xml:space="preserve"> изменения в стволовой ветке принимаются, а изменения в ветке </w:t>
-      </w:r>
-      <w:proofErr w:type="spellStart"/>
-      <w:r>
-        <w:rPr>
-          <w:rFonts w:ascii="Times New Roman" w:hAnsi="Times New Roman" w:cs="Times New Roman"/>
-          <w:sz w:val="28"/>
-          <w:szCs w:val="28"/>
-        </w:rPr>
-        <w:t>dev</w:t>
-      </w:r>
-      <w:proofErr w:type="spellEnd"/>
-      <w:r>
-        <w:rPr>
-          <w:rFonts w:ascii="Times New Roman" w:hAnsi="Times New Roman" w:cs="Times New Roman"/>
-          <w:sz w:val="28"/>
-          <w:szCs w:val="28"/>
-        </w:rPr>
-        <w:t xml:space="preserve"> игнорируются. Отправка изменений выполнена командой </w:t>
-      </w:r>
-      <w:proofErr w:type="spellStart"/>
-      <w:r>
-        <w:rPr>
-          <w:rFonts w:ascii="Times New Roman" w:hAnsi="Times New Roman" w:cs="Times New Roman"/>
-          <w:sz w:val="28"/>
-          <w:szCs w:val="28"/>
-        </w:rPr>
-        <w:t>svn</w:t>
-      </w:r>
-      <w:proofErr w:type="spellEnd"/>
-      <w:r>
-        <w:rPr>
-          <w:rFonts w:ascii="Times New Roman" w:hAnsi="Times New Roman" w:cs="Times New Roman"/>
-          <w:sz w:val="28"/>
-          <w:szCs w:val="28"/>
-        </w:rPr>
-        <w:t xml:space="preserve"> </w:t>
-      </w:r>
-      <w:proofErr w:type="spellStart"/>
-      <w:r>
-        <w:rPr>
-          <w:rFonts w:ascii="Times New Roman" w:hAnsi="Times New Roman" w:cs="Times New Roman"/>
-          <w:sz w:val="28"/>
-          <w:szCs w:val="28"/>
-        </w:rPr>
-        <w:t>update</w:t>
-      </w:r>
-      <w:proofErr w:type="spellEnd"/>
-      <w:r>
-        <w:rPr>
-          <w:rFonts w:ascii="Times New Roman" w:hAnsi="Times New Roman" w:cs="Times New Roman"/>
-          <w:sz w:val="28"/>
-          <w:szCs w:val="28"/>
-        </w:rPr>
-        <w:t>.</w:t>
-      </w:r>
-      <w:r>
-        <w:rPr>
-          <w:rFonts w:ascii="Times New Roman" w:hAnsi="Times New Roman" w:cs="Times New Roman"/>
-          <w:sz w:val="28"/>
-          <w:szCs w:val="28"/>
-        </w:rPr>
-        <w:t xml:space="preserve"> </w:t>
+        <w:t>. Создан репозиторий для проекта, реализованного в ходе предыдущих работ. Выполнены следующие операции с репозиторием: подключение удаленного репозитория к локальному проекту и синхронизация файлов, фиксация изменений, откат изменений, отправка изменений в репозиторий, создание побочной ветви в репозитории, создание и разрешение конфликтующих изменений при слиянии ветвей.</w:t>
       </w:r>
     </w:p>
     <w:p>
@@ -4176,117 +4663,11 @@
         <w:contextualSpacing/>
         <w:jc w:val="both"/>
         <w:rPr>
-          <w:rFonts w:ascii="Times New Roman" w:hAnsi="Times New Roman" w:cs="Times New Roman"/>
-          <w:sz w:val="28"/>
-          <w:szCs w:val="28"/>
-          <w:lang w:val="en-US"/>
-        </w:rPr>
-      </w:pPr>
-      <w:r>
-        <w:rPr>
-          <w:rFonts w:ascii="Times New Roman" w:hAnsi="Times New Roman" w:cs="Times New Roman"/>
-          <w:sz w:val="28"/>
-          <w:szCs w:val="28"/>
-        </w:rPr>
-        <w:t>Побочная</w:t>
-      </w:r>
-      <w:r>
-        <w:rPr>
-          <w:rFonts w:ascii="Times New Roman" w:hAnsi="Times New Roman" w:cs="Times New Roman"/>
-          <w:sz w:val="28"/>
-          <w:szCs w:val="28"/>
-          <w:lang w:val="en-US"/>
-        </w:rPr>
-        <w:t xml:space="preserve"> </w:t>
-      </w:r>
-      <w:r>
-        <w:rPr>
-          <w:rFonts w:ascii="Times New Roman" w:hAnsi="Times New Roman" w:cs="Times New Roman"/>
-          <w:sz w:val="28"/>
-          <w:szCs w:val="28"/>
-        </w:rPr>
-        <w:t>ветка</w:t>
-      </w:r>
-      <w:r>
-        <w:rPr>
-          <w:rFonts w:ascii="Times New Roman" w:hAnsi="Times New Roman" w:cs="Times New Roman"/>
-          <w:sz w:val="28"/>
-          <w:szCs w:val="28"/>
-          <w:lang w:val="en-US"/>
-        </w:rPr>
-        <w:t xml:space="preserve"> </w:t>
-      </w:r>
-      <w:r>
-        <w:rPr>
-          <w:rFonts w:ascii="Times New Roman" w:hAnsi="Times New Roman" w:cs="Times New Roman"/>
-          <w:sz w:val="28"/>
-          <w:szCs w:val="28"/>
-        </w:rPr>
-        <w:t>удалена</w:t>
-      </w:r>
-      <w:r>
-        <w:rPr>
-          <w:rFonts w:ascii="Times New Roman" w:hAnsi="Times New Roman" w:cs="Times New Roman"/>
-          <w:sz w:val="28"/>
-          <w:szCs w:val="28"/>
-          <w:lang w:val="en-US"/>
-        </w:rPr>
-        <w:t xml:space="preserve"> </w:t>
-      </w:r>
-      <w:r>
-        <w:rPr>
-          <w:rFonts w:ascii="Times New Roman" w:hAnsi="Times New Roman" w:cs="Times New Roman"/>
-          <w:sz w:val="28"/>
-          <w:szCs w:val="28"/>
-        </w:rPr>
-        <w:t>командой</w:t>
-      </w:r>
-      <w:r>
-        <w:rPr>
-          <w:rFonts w:ascii="Times New Roman" w:hAnsi="Times New Roman" w:cs="Times New Roman"/>
-          <w:sz w:val="28"/>
-          <w:szCs w:val="28"/>
-          <w:lang w:val="en-US"/>
-        </w:rPr>
-        <w:t>:</w:t>
-      </w:r>
-    </w:p>
-    <w:p>
-      <w:pPr>
-        <w:widowControl/>
-        <w:autoSpaceDE/>
-        <w:autoSpaceDN/>
-        <w:spacing w:before="240" w:line="360" w:lineRule="auto"/>
-        <w:ind w:firstLine="720"/>
-        <w:contextualSpacing/>
-        <w:jc w:val="both"/>
-        <w:rPr>
-          <w:rFonts w:ascii="Times New Roman" w:hAnsi="Times New Roman" w:cs="Times New Roman"/>
-          <w:sz w:val="28"/>
-          <w:szCs w:val="28"/>
-          <w:lang w:val="en-US"/>
-        </w:rPr>
-      </w:pPr>
-      <w:proofErr w:type="spellStart"/>
-      <w:r>
-        <w:rPr>
-          <w:rFonts w:ascii="Times New Roman" w:hAnsi="Times New Roman" w:cs="Times New Roman"/>
-          <w:sz w:val="28"/>
-          <w:szCs w:val="28"/>
-          <w:lang w:val="en-US"/>
-        </w:rPr>
-        <w:t>svn</w:t>
-      </w:r>
-      <w:proofErr w:type="spellEnd"/>
-      <w:r>
-        <w:rPr>
-          <w:rFonts w:ascii="Times New Roman" w:hAnsi="Times New Roman" w:cs="Times New Roman"/>
-          <w:sz w:val="28"/>
-          <w:szCs w:val="28"/>
-          <w:lang w:val="en-US"/>
-        </w:rPr>
-        <w:t xml:space="preserve"> delete https://svn.code.sf.net/p/rps-ivt/code/branches/dev - m "Removing dev branch."</w:t>
-      </w:r>
+          <w:rFonts w:ascii="Times New Roman" w:eastAsia="Calibri" w:hAnsi="Times New Roman" w:cs="Times New Roman"/>
+          <w:sz w:val="28"/>
+          <w:szCs w:val="28"/>
+        </w:rPr>
+      </w:pPr>
     </w:p>
     <w:p>
       <w:pPr>
@@ -4297,28 +4678,11 @@
         <w:contextualSpacing/>
         <w:jc w:val="both"/>
         <w:rPr>
-          <w:rFonts w:ascii="Times New Roman" w:hAnsi="Times New Roman" w:cs="Times New Roman"/>
-          <w:sz w:val="28"/>
-          <w:szCs w:val="28"/>
-          <w:lang w:val="en-US"/>
-        </w:rPr>
-      </w:pPr>
-      <w:r>
-        <w:rPr>
-          <w:rFonts w:ascii="Times New Roman" w:hAnsi="Times New Roman" w:cs="Times New Roman"/>
-          <w:sz w:val="28"/>
-          <w:szCs w:val="28"/>
-        </w:rPr>
-        <w:t xml:space="preserve">Ссылка на репозиторий: </w:t>
-      </w:r>
-      <w:r>
-        <w:rPr>
-          <w:rFonts w:ascii="Times New Roman" w:hAnsi="Times New Roman" w:cs="Times New Roman"/>
-          <w:sz w:val="28"/>
-          <w:szCs w:val="28"/>
-        </w:rPr>
-        <w:t>https://tanatolog.svn.beanstalkapp.com/rps-lab-5/</w:t>
-      </w:r>
+          <w:rFonts w:ascii="Times New Roman" w:eastAsia="Calibri" w:hAnsi="Times New Roman" w:cs="Times New Roman"/>
+          <w:sz w:val="28"/>
+          <w:szCs w:val="28"/>
+        </w:rPr>
+      </w:pPr>
     </w:p>
     <w:p>
       <w:pPr>
@@ -4329,121 +4693,6 @@
         <w:contextualSpacing/>
         <w:jc w:val="both"/>
         <w:rPr>
-          <w:rFonts w:ascii="Times New Roman" w:hAnsi="Times New Roman" w:cs="Times New Roman"/>
-          <w:sz w:val="28"/>
-          <w:szCs w:val="28"/>
-        </w:rPr>
-      </w:pPr>
-    </w:p>
-    <w:p>
-      <w:pPr>
-        <w:widowControl/>
-        <w:autoSpaceDE/>
-        <w:autoSpaceDN/>
-        <w:spacing w:before="240" w:line="360" w:lineRule="auto"/>
-        <w:contextualSpacing/>
-        <w:jc w:val="both"/>
-        <w:rPr>
-          <w:rFonts w:ascii="Times New Roman" w:hAnsi="Times New Roman" w:cs="Times New Roman"/>
-          <w:sz w:val="28"/>
-          <w:szCs w:val="28"/>
-          <w:lang w:val="en-US"/>
-        </w:rPr>
-      </w:pPr>
-      <w:proofErr w:type="gramStart"/>
-      <w:r>
-        <w:rPr>
-          <w:rFonts w:ascii="Times New Roman" w:eastAsia="Calibri" w:hAnsi="Times New Roman" w:cs="Times New Roman"/>
-          <w:b/>
-          <w:bCs/>
-          <w:sz w:val="28"/>
-          <w:szCs w:val="28"/>
-        </w:rPr>
-        <w:t>Вывод</w:t>
-      </w:r>
-      <w:r>
-        <w:rPr>
-          <w:rFonts w:ascii="Times New Roman" w:eastAsia="Calibri" w:hAnsi="Times New Roman" w:cs="Times New Roman"/>
-          <w:sz w:val="28"/>
-          <w:szCs w:val="28"/>
-        </w:rPr>
-        <w:t xml:space="preserve">: </w:t>
-      </w:r>
-      <w:r>
-        <w:rPr>
-          <w:rFonts w:ascii="Times New Roman" w:hAnsi="Times New Roman" w:cs="Times New Roman"/>
-          <w:sz w:val="28"/>
-          <w:szCs w:val="28"/>
-        </w:rPr>
-        <w:t xml:space="preserve"> В</w:t>
-      </w:r>
-      <w:proofErr w:type="gramEnd"/>
-      <w:r>
-        <w:rPr>
-          <w:rFonts w:ascii="Times New Roman" w:hAnsi="Times New Roman" w:cs="Times New Roman"/>
-          <w:sz w:val="28"/>
-          <w:szCs w:val="28"/>
-        </w:rPr>
-        <w:t xml:space="preserve"> ходе выполнения лабораторной работы были получены навыки работы с системой контроля версий </w:t>
-      </w:r>
-      <w:proofErr w:type="spellStart"/>
-      <w:r>
-        <w:rPr>
-          <w:rFonts w:ascii="Times New Roman" w:hAnsi="Times New Roman" w:cs="Times New Roman"/>
-          <w:sz w:val="28"/>
-          <w:szCs w:val="28"/>
-        </w:rPr>
-        <w:t>Subversion</w:t>
-      </w:r>
-      <w:proofErr w:type="spellEnd"/>
-      <w:r>
-        <w:rPr>
-          <w:rFonts w:ascii="Times New Roman" w:hAnsi="Times New Roman" w:cs="Times New Roman"/>
-          <w:sz w:val="28"/>
-          <w:szCs w:val="28"/>
-        </w:rPr>
-        <w:t>. Создан репозиторий для проекта, реализованного в ходе предыдущих работ. Выполнены следующие операции с репозиторием: подключение удаленного репозитория к локальному проекту и синхронизация файлов, фиксация изменений, откат изменений, отправка изменений в репозиторий, создание побочной ветви в репозитории, создание и разрешение конфликтующих изменений при слиянии ветвей.</w:t>
-      </w:r>
-    </w:p>
-    <w:p>
-      <w:pPr>
-        <w:widowControl/>
-        <w:autoSpaceDE/>
-        <w:autoSpaceDN/>
-        <w:spacing w:before="240" w:line="360" w:lineRule="auto"/>
-        <w:contextualSpacing/>
-        <w:jc w:val="both"/>
-        <w:rPr>
-          <w:rFonts w:ascii="Times New Roman" w:eastAsia="Calibri" w:hAnsi="Times New Roman" w:cs="Times New Roman"/>
-          <w:sz w:val="28"/>
-          <w:szCs w:val="28"/>
-        </w:rPr>
-      </w:pPr>
-    </w:p>
-    <w:p>
-      <w:pPr>
-        <w:widowControl/>
-        <w:autoSpaceDE/>
-        <w:autoSpaceDN/>
-        <w:spacing w:before="240" w:line="360" w:lineRule="auto"/>
-        <w:contextualSpacing/>
-        <w:jc w:val="both"/>
-        <w:rPr>
-          <w:rFonts w:ascii="Times New Roman" w:eastAsia="Calibri" w:hAnsi="Times New Roman" w:cs="Times New Roman"/>
-          <w:sz w:val="28"/>
-          <w:szCs w:val="28"/>
-        </w:rPr>
-      </w:pPr>
-    </w:p>
-    <w:p>
-      <w:pPr>
-        <w:widowControl/>
-        <w:autoSpaceDE/>
-        <w:autoSpaceDN/>
-        <w:spacing w:before="240" w:line="360" w:lineRule="auto"/>
-        <w:contextualSpacing/>
-        <w:jc w:val="both"/>
-        <w:rPr>
           <w:rFonts w:ascii="Times New Roman" w:eastAsia="Calibri" w:hAnsi="Times New Roman" w:cs="Times New Roman"/>
           <w:sz w:val="28"/>
           <w:szCs w:val="28"/>
@@ -4460,7 +4709,6 @@
           <w:color w:val="000000"/>
           <w:sz w:val="20"/>
           <w:szCs w:val="20"/>
-          <w:lang w:val="en-US"/>
         </w:rPr>
       </w:pPr>
     </w:p>
@@ -4876,6 +5124,92 @@
     </w:lvl>
   </w:abstractNum>
   <w:abstractNum w:abstractNumId="3" w15:restartNumberingAfterBreak="0">
+    <w:nsid w:val="03A8608F"/>
+    <w:multiLevelType w:val="hybridMultilevel"/>
+    <w:tmpl w:val="3EF25ED2"/>
+    <w:lvl w:ilvl="0" w:tplc="0419000F">
+      <w:start w:val="1"/>
+      <w:numFmt w:val="decimal"/>
+      <w:lvlText w:val="%1."/>
+      <w:lvlJc w:val="left"/>
+      <w:pPr>
+        <w:ind w:left="720" w:hanging="360"/>
+      </w:pPr>
+    </w:lvl>
+    <w:lvl w:ilvl="1" w:tplc="04190019" w:tentative="1">
+      <w:start w:val="1"/>
+      <w:numFmt w:val="lowerLetter"/>
+      <w:lvlText w:val="%2."/>
+      <w:lvlJc w:val="left"/>
+      <w:pPr>
+        <w:ind w:left="1440" w:hanging="360"/>
+      </w:pPr>
+    </w:lvl>
+    <w:lvl w:ilvl="2" w:tplc="0419001B" w:tentative="1">
+      <w:start w:val="1"/>
+      <w:numFmt w:val="lowerRoman"/>
+      <w:lvlText w:val="%3."/>
+      <w:lvlJc w:val="right"/>
+      <w:pPr>
+        <w:ind w:left="2160" w:hanging="180"/>
+      </w:pPr>
+    </w:lvl>
+    <w:lvl w:ilvl="3" w:tplc="0419000F" w:tentative="1">
+      <w:start w:val="1"/>
+      <w:numFmt w:val="decimal"/>
+      <w:lvlText w:val="%4."/>
+      <w:lvlJc w:val="left"/>
+      <w:pPr>
+        <w:ind w:left="2880" w:hanging="360"/>
+      </w:pPr>
+    </w:lvl>
+    <w:lvl w:ilvl="4" w:tplc="04190019" w:tentative="1">
+      <w:start w:val="1"/>
+      <w:numFmt w:val="lowerLetter"/>
+      <w:lvlText w:val="%5."/>
+      <w:lvlJc w:val="left"/>
+      <w:pPr>
+        <w:ind w:left="3600" w:hanging="360"/>
+      </w:pPr>
+    </w:lvl>
+    <w:lvl w:ilvl="5" w:tplc="0419001B" w:tentative="1">
+      <w:start w:val="1"/>
+      <w:numFmt w:val="lowerRoman"/>
+      <w:lvlText w:val="%6."/>
+      <w:lvlJc w:val="right"/>
+      <w:pPr>
+        <w:ind w:left="4320" w:hanging="180"/>
+      </w:pPr>
+    </w:lvl>
+    <w:lvl w:ilvl="6" w:tplc="0419000F" w:tentative="1">
+      <w:start w:val="1"/>
+      <w:numFmt w:val="decimal"/>
+      <w:lvlText w:val="%7."/>
+      <w:lvlJc w:val="left"/>
+      <w:pPr>
+        <w:ind w:left="5040" w:hanging="360"/>
+      </w:pPr>
+    </w:lvl>
+    <w:lvl w:ilvl="7" w:tplc="04190019" w:tentative="1">
+      <w:start w:val="1"/>
+      <w:numFmt w:val="lowerLetter"/>
+      <w:lvlText w:val="%8."/>
+      <w:lvlJc w:val="left"/>
+      <w:pPr>
+        <w:ind w:left="5760" w:hanging="360"/>
+      </w:pPr>
+    </w:lvl>
+    <w:lvl w:ilvl="8" w:tplc="0419001B" w:tentative="1">
+      <w:start w:val="1"/>
+      <w:numFmt w:val="lowerRoman"/>
+      <w:lvlText w:val="%9."/>
+      <w:lvlJc w:val="right"/>
+      <w:pPr>
+        <w:ind w:left="6480" w:hanging="180"/>
+      </w:pPr>
+    </w:lvl>
+  </w:abstractNum>
+  <w:abstractNum w:abstractNumId="4" w15:restartNumberingAfterBreak="0">
     <w:nsid w:val="04350F71"/>
     <w:multiLevelType w:val="hybridMultilevel"/>
     <w:tmpl w:val="EF9A7B52"/>
@@ -4961,7 +5295,7 @@
       </w:pPr>
     </w:lvl>
   </w:abstractNum>
-  <w:abstractNum w:abstractNumId="4" w15:restartNumberingAfterBreak="0">
+  <w:abstractNum w:abstractNumId="5" w15:restartNumberingAfterBreak="0">
     <w:nsid w:val="0A796F2E"/>
     <w:multiLevelType w:val="hybridMultilevel"/>
     <w:tmpl w:val="D25E00CE"/>
@@ -5047,7 +5381,7 @@
       </w:pPr>
     </w:lvl>
   </w:abstractNum>
-  <w:abstractNum w:abstractNumId="5" w15:restartNumberingAfterBreak="0">
+  <w:abstractNum w:abstractNumId="6" w15:restartNumberingAfterBreak="0">
     <w:nsid w:val="0C7E7C8D"/>
     <w:multiLevelType w:val="hybridMultilevel"/>
     <w:tmpl w:val="76E0DDDC"/>
@@ -5133,7 +5467,7 @@
       </w:pPr>
     </w:lvl>
   </w:abstractNum>
-  <w:abstractNum w:abstractNumId="6" w15:restartNumberingAfterBreak="0">
+  <w:abstractNum w:abstractNumId="7" w15:restartNumberingAfterBreak="0">
     <w:nsid w:val="0D687D72"/>
     <w:multiLevelType w:val="hybridMultilevel"/>
     <w:tmpl w:val="76E0DDDC"/>
@@ -5219,7 +5553,7 @@
       </w:pPr>
     </w:lvl>
   </w:abstractNum>
-  <w:abstractNum w:abstractNumId="7" w15:restartNumberingAfterBreak="0">
+  <w:abstractNum w:abstractNumId="8" w15:restartNumberingAfterBreak="0">
     <w:nsid w:val="0F141E9B"/>
     <w:multiLevelType w:val="hybridMultilevel"/>
     <w:tmpl w:val="D54AF92C"/>
@@ -5305,7 +5639,7 @@
       </w:pPr>
     </w:lvl>
   </w:abstractNum>
-  <w:abstractNum w:abstractNumId="8" w15:restartNumberingAfterBreak="0">
+  <w:abstractNum w:abstractNumId="9" w15:restartNumberingAfterBreak="0">
     <w:nsid w:val="123A5D44"/>
     <w:multiLevelType w:val="hybridMultilevel"/>
     <w:tmpl w:val="7C789600"/>
@@ -5391,7 +5725,7 @@
       </w:pPr>
     </w:lvl>
   </w:abstractNum>
-  <w:abstractNum w:abstractNumId="9" w15:restartNumberingAfterBreak="0">
+  <w:abstractNum w:abstractNumId="10" w15:restartNumberingAfterBreak="0">
     <w:nsid w:val="12E916D5"/>
     <w:multiLevelType w:val="hybridMultilevel"/>
     <w:tmpl w:val="8FE23796"/>
@@ -5477,7 +5811,7 @@
       </w:pPr>
     </w:lvl>
   </w:abstractNum>
-  <w:abstractNum w:abstractNumId="10" w15:restartNumberingAfterBreak="0">
+  <w:abstractNum w:abstractNumId="11" w15:restartNumberingAfterBreak="0">
     <w:nsid w:val="189B1D9B"/>
     <w:multiLevelType w:val="hybridMultilevel"/>
     <w:tmpl w:val="DC149D2C"/>
@@ -5566,7 +5900,7 @@
       </w:pPr>
     </w:lvl>
   </w:abstractNum>
-  <w:abstractNum w:abstractNumId="11" w15:restartNumberingAfterBreak="0">
+  <w:abstractNum w:abstractNumId="12" w15:restartNumberingAfterBreak="0">
     <w:nsid w:val="2C810882"/>
     <w:multiLevelType w:val="multilevel"/>
     <w:tmpl w:val="0419001F"/>
@@ -5652,7 +5986,7 @@
       </w:pPr>
     </w:lvl>
   </w:abstractNum>
-  <w:abstractNum w:abstractNumId="12" w15:restartNumberingAfterBreak="0">
+  <w:abstractNum w:abstractNumId="13" w15:restartNumberingAfterBreak="0">
     <w:nsid w:val="30E62A21"/>
     <w:multiLevelType w:val="multilevel"/>
     <w:tmpl w:val="F3DCECE2"/>
@@ -5765,7 +6099,7 @@
       </w:rPr>
     </w:lvl>
   </w:abstractNum>
-  <w:abstractNum w:abstractNumId="13" w15:restartNumberingAfterBreak="0">
+  <w:abstractNum w:abstractNumId="14" w15:restartNumberingAfterBreak="0">
     <w:nsid w:val="35D74893"/>
     <w:multiLevelType w:val="multilevel"/>
     <w:tmpl w:val="0419001F"/>
@@ -5851,7 +6185,7 @@
       </w:pPr>
     </w:lvl>
   </w:abstractNum>
-  <w:abstractNum w:abstractNumId="14" w15:restartNumberingAfterBreak="0">
+  <w:abstractNum w:abstractNumId="15" w15:restartNumberingAfterBreak="0">
     <w:nsid w:val="38F13839"/>
     <w:multiLevelType w:val="hybridMultilevel"/>
     <w:tmpl w:val="1DCA26BA"/>
@@ -5937,7 +6271,7 @@
       </w:pPr>
     </w:lvl>
   </w:abstractNum>
-  <w:abstractNum w:abstractNumId="15" w15:restartNumberingAfterBreak="0">
+  <w:abstractNum w:abstractNumId="16" w15:restartNumberingAfterBreak="0">
     <w:nsid w:val="40332398"/>
     <w:multiLevelType w:val="hybridMultilevel"/>
     <w:tmpl w:val="9C3C1B0C"/>
@@ -6023,7 +6357,7 @@
       </w:pPr>
     </w:lvl>
   </w:abstractNum>
-  <w:abstractNum w:abstractNumId="16" w15:restartNumberingAfterBreak="0">
+  <w:abstractNum w:abstractNumId="17" w15:restartNumberingAfterBreak="0">
     <w:nsid w:val="4092573E"/>
     <w:multiLevelType w:val="multilevel"/>
     <w:tmpl w:val="23A25402"/>
@@ -6148,7 +6482,7 @@
       </w:rPr>
     </w:lvl>
   </w:abstractNum>
-  <w:abstractNum w:abstractNumId="17" w15:restartNumberingAfterBreak="0">
+  <w:abstractNum w:abstractNumId="18" w15:restartNumberingAfterBreak="0">
     <w:nsid w:val="40DF7D60"/>
     <w:multiLevelType w:val="hybridMultilevel"/>
     <w:tmpl w:val="52C47E50"/>
@@ -6234,7 +6568,7 @@
       </w:pPr>
     </w:lvl>
   </w:abstractNum>
-  <w:abstractNum w:abstractNumId="18" w15:restartNumberingAfterBreak="0">
+  <w:abstractNum w:abstractNumId="19" w15:restartNumberingAfterBreak="0">
     <w:nsid w:val="42753EBD"/>
     <w:multiLevelType w:val="hybridMultilevel"/>
     <w:tmpl w:val="4FA264C2"/>
@@ -6320,7 +6654,7 @@
       </w:pPr>
     </w:lvl>
   </w:abstractNum>
-  <w:abstractNum w:abstractNumId="19" w15:restartNumberingAfterBreak="0">
+  <w:abstractNum w:abstractNumId="20" w15:restartNumberingAfterBreak="0">
     <w:nsid w:val="427A020D"/>
     <w:multiLevelType w:val="hybridMultilevel"/>
     <w:tmpl w:val="C03667A2"/>
@@ -6406,7 +6740,7 @@
       </w:pPr>
     </w:lvl>
   </w:abstractNum>
-  <w:abstractNum w:abstractNumId="20" w15:restartNumberingAfterBreak="0">
+  <w:abstractNum w:abstractNumId="21" w15:restartNumberingAfterBreak="0">
     <w:nsid w:val="4B6774EC"/>
     <w:multiLevelType w:val="hybridMultilevel"/>
     <w:tmpl w:val="D9285B3E"/>
@@ -6492,7 +6826,7 @@
       </w:pPr>
     </w:lvl>
   </w:abstractNum>
-  <w:abstractNum w:abstractNumId="21" w15:restartNumberingAfterBreak="0">
+  <w:abstractNum w:abstractNumId="22" w15:restartNumberingAfterBreak="0">
     <w:nsid w:val="511969D3"/>
     <w:multiLevelType w:val="hybridMultilevel"/>
     <w:tmpl w:val="EF542798"/>
@@ -6578,7 +6912,7 @@
       </w:pPr>
     </w:lvl>
   </w:abstractNum>
-  <w:abstractNum w:abstractNumId="22" w15:restartNumberingAfterBreak="0">
+  <w:abstractNum w:abstractNumId="23" w15:restartNumberingAfterBreak="0">
     <w:nsid w:val="54F80614"/>
     <w:multiLevelType w:val="hybridMultilevel"/>
     <w:tmpl w:val="BCE2BB9A"/>
@@ -6664,7 +6998,7 @@
       </w:pPr>
     </w:lvl>
   </w:abstractNum>
-  <w:abstractNum w:abstractNumId="23" w15:restartNumberingAfterBreak="0">
+  <w:abstractNum w:abstractNumId="24" w15:restartNumberingAfterBreak="0">
     <w:nsid w:val="5633373A"/>
     <w:multiLevelType w:val="hybridMultilevel"/>
     <w:tmpl w:val="B1DA812C"/>
@@ -6750,7 +7084,7 @@
       </w:pPr>
     </w:lvl>
   </w:abstractNum>
-  <w:abstractNum w:abstractNumId="24" w15:restartNumberingAfterBreak="0">
+  <w:abstractNum w:abstractNumId="25" w15:restartNumberingAfterBreak="0">
     <w:nsid w:val="583F1FCB"/>
     <w:multiLevelType w:val="hybridMultilevel"/>
     <w:tmpl w:val="D3444F9E"/>
@@ -6836,7 +7170,7 @@
       </w:pPr>
     </w:lvl>
   </w:abstractNum>
-  <w:abstractNum w:abstractNumId="25" w15:restartNumberingAfterBreak="0">
+  <w:abstractNum w:abstractNumId="26" w15:restartNumberingAfterBreak="0">
     <w:nsid w:val="5BFB6521"/>
     <w:multiLevelType w:val="hybridMultilevel"/>
     <w:tmpl w:val="C3B0E1DC"/>
@@ -6925,7 +7259,7 @@
       </w:pPr>
     </w:lvl>
   </w:abstractNum>
-  <w:abstractNum w:abstractNumId="26" w15:restartNumberingAfterBreak="0">
+  <w:abstractNum w:abstractNumId="27" w15:restartNumberingAfterBreak="0">
     <w:nsid w:val="5EBE75F7"/>
     <w:multiLevelType w:val="hybridMultilevel"/>
     <w:tmpl w:val="C1FC8752"/>
@@ -7011,7 +7345,7 @@
       </w:pPr>
     </w:lvl>
   </w:abstractNum>
-  <w:abstractNum w:abstractNumId="27" w15:restartNumberingAfterBreak="0">
+  <w:abstractNum w:abstractNumId="28" w15:restartNumberingAfterBreak="0">
     <w:nsid w:val="60D47904"/>
     <w:multiLevelType w:val="hybridMultilevel"/>
     <w:tmpl w:val="C2E2F2BA"/>
@@ -7124,7 +7458,7 @@
       </w:rPr>
     </w:lvl>
   </w:abstractNum>
-  <w:abstractNum w:abstractNumId="28" w15:restartNumberingAfterBreak="0">
+  <w:abstractNum w:abstractNumId="29" w15:restartNumberingAfterBreak="0">
     <w:nsid w:val="690E003F"/>
     <w:multiLevelType w:val="hybridMultilevel"/>
     <w:tmpl w:val="A65EDC3A"/>
@@ -7210,7 +7544,7 @@
       </w:pPr>
     </w:lvl>
   </w:abstractNum>
-  <w:abstractNum w:abstractNumId="29" w15:restartNumberingAfterBreak="0">
+  <w:abstractNum w:abstractNumId="30" w15:restartNumberingAfterBreak="0">
     <w:nsid w:val="6C694E95"/>
     <w:multiLevelType w:val="hybridMultilevel"/>
     <w:tmpl w:val="FEA21844"/>
@@ -7296,7 +7630,7 @@
       </w:pPr>
     </w:lvl>
   </w:abstractNum>
-  <w:abstractNum w:abstractNumId="30" w15:restartNumberingAfterBreak="0">
+  <w:abstractNum w:abstractNumId="31" w15:restartNumberingAfterBreak="0">
     <w:nsid w:val="6DA4029C"/>
     <w:multiLevelType w:val="hybridMultilevel"/>
     <w:tmpl w:val="B472FF7A"/>
@@ -7382,7 +7716,7 @@
       </w:pPr>
     </w:lvl>
   </w:abstractNum>
-  <w:abstractNum w:abstractNumId="31" w15:restartNumberingAfterBreak="0">
+  <w:abstractNum w:abstractNumId="32" w15:restartNumberingAfterBreak="0">
     <w:nsid w:val="7045603C"/>
     <w:multiLevelType w:val="hybridMultilevel"/>
     <w:tmpl w:val="981AC24A"/>
@@ -7471,10 +7805,10 @@
       </w:pPr>
     </w:lvl>
   </w:abstractNum>
-  <w:abstractNum w:abstractNumId="32" w15:restartNumberingAfterBreak="0">
+  <w:abstractNum w:abstractNumId="33" w15:restartNumberingAfterBreak="0">
     <w:nsid w:val="70E14248"/>
     <w:multiLevelType w:val="hybridMultilevel"/>
-    <w:tmpl w:val="ECD0A034"/>
+    <w:tmpl w:val="7E982DCA"/>
     <w:lvl w:ilvl="0" w:tplc="646AB978">
       <w:start w:val="1"/>
       <w:numFmt w:val="decimal"/>
@@ -7560,7 +7894,7 @@
       </w:pPr>
     </w:lvl>
   </w:abstractNum>
-  <w:abstractNum w:abstractNumId="33" w15:restartNumberingAfterBreak="0">
+  <w:abstractNum w:abstractNumId="34" w15:restartNumberingAfterBreak="0">
     <w:nsid w:val="768A6B3F"/>
     <w:multiLevelType w:val="hybridMultilevel"/>
     <w:tmpl w:val="54CCAD4A"/>
@@ -7677,7 +8011,7 @@
       </w:rPr>
     </w:lvl>
   </w:abstractNum>
-  <w:abstractNum w:abstractNumId="34" w15:restartNumberingAfterBreak="0">
+  <w:abstractNum w:abstractNumId="35" w15:restartNumberingAfterBreak="0">
     <w:nsid w:val="77722030"/>
     <w:multiLevelType w:val="hybridMultilevel"/>
     <w:tmpl w:val="2222CBA2"/>
@@ -7763,7 +8097,7 @@
       </w:pPr>
     </w:lvl>
   </w:abstractNum>
-  <w:abstractNum w:abstractNumId="35" w15:restartNumberingAfterBreak="0">
+  <w:abstractNum w:abstractNumId="36" w15:restartNumberingAfterBreak="0">
     <w:nsid w:val="794513B8"/>
     <w:multiLevelType w:val="hybridMultilevel"/>
     <w:tmpl w:val="1A4EA83E"/>
@@ -7876,7 +8210,7 @@
       </w:rPr>
     </w:lvl>
   </w:abstractNum>
-  <w:abstractNum w:abstractNumId="36" w15:restartNumberingAfterBreak="0">
+  <w:abstractNum w:abstractNumId="37" w15:restartNumberingAfterBreak="0">
     <w:nsid w:val="799C34A3"/>
     <w:multiLevelType w:val="hybridMultilevel"/>
     <w:tmpl w:val="2C9CA188"/>
@@ -7962,7 +8296,7 @@
       </w:pPr>
     </w:lvl>
   </w:abstractNum>
-  <w:abstractNum w:abstractNumId="37" w15:restartNumberingAfterBreak="0">
+  <w:abstractNum w:abstractNumId="38" w15:restartNumberingAfterBreak="0">
     <w:nsid w:val="7FA77AF7"/>
     <w:multiLevelType w:val="hybridMultilevel"/>
     <w:tmpl w:val="5B0433A8"/>
@@ -8049,43 +8383,43 @@
     </w:lvl>
   </w:abstractNum>
   <w:num w:numId="1" w16cid:durableId="395935717">
-    <w:abstractNumId w:val="33"/>
+    <w:abstractNumId w:val="34"/>
   </w:num>
   <w:num w:numId="2" w16cid:durableId="1558782996">
-    <w:abstractNumId w:val="34"/>
+    <w:abstractNumId w:val="35"/>
   </w:num>
   <w:num w:numId="3" w16cid:durableId="920606814">
-    <w:abstractNumId w:val="14"/>
+    <w:abstractNumId w:val="15"/>
   </w:num>
   <w:num w:numId="4" w16cid:durableId="1805584419">
-    <w:abstractNumId w:val="24"/>
+    <w:abstractNumId w:val="25"/>
   </w:num>
   <w:num w:numId="5" w16cid:durableId="819926782">
-    <w:abstractNumId w:val="18"/>
+    <w:abstractNumId w:val="19"/>
   </w:num>
   <w:num w:numId="6" w16cid:durableId="1982299463">
-    <w:abstractNumId w:val="30"/>
+    <w:abstractNumId w:val="31"/>
   </w:num>
   <w:num w:numId="7" w16cid:durableId="525600164">
-    <w:abstractNumId w:val="35"/>
+    <w:abstractNumId w:val="36"/>
   </w:num>
   <w:num w:numId="8" w16cid:durableId="2111199278">
     <w:abstractNumId w:val="1"/>
   </w:num>
   <w:num w:numId="9" w16cid:durableId="1718504758">
-    <w:abstractNumId w:val="11"/>
+    <w:abstractNumId w:val="12"/>
   </w:num>
   <w:num w:numId="10" w16cid:durableId="1737779032">
-    <w:abstractNumId w:val="13"/>
+    <w:abstractNumId w:val="14"/>
   </w:num>
   <w:num w:numId="11" w16cid:durableId="597178606">
-    <w:abstractNumId w:val="27"/>
+    <w:abstractNumId w:val="28"/>
   </w:num>
   <w:num w:numId="12" w16cid:durableId="1855534106">
-    <w:abstractNumId w:val="16"/>
+    <w:abstractNumId w:val="17"/>
   </w:num>
   <w:num w:numId="13" w16cid:durableId="795678336">
-    <w:abstractNumId w:val="16"/>
+    <w:abstractNumId w:val="17"/>
     <w:lvlOverride w:ilvl="0">
       <w:lvl w:ilvl="0">
         <w:start w:val="1"/>
@@ -8223,82 +8557,85 @@
     </w:lvlOverride>
   </w:num>
   <w:num w:numId="14" w16cid:durableId="637032220">
-    <w:abstractNumId w:val="12"/>
+    <w:abstractNumId w:val="13"/>
   </w:num>
   <w:num w:numId="15" w16cid:durableId="1054935636">
-    <w:abstractNumId w:val="25"/>
+    <w:abstractNumId w:val="26"/>
   </w:num>
   <w:num w:numId="16" w16cid:durableId="1873033166">
     <w:abstractNumId w:val="0"/>
   </w:num>
   <w:num w:numId="17" w16cid:durableId="1877153114">
-    <w:abstractNumId w:val="31"/>
+    <w:abstractNumId w:val="32"/>
   </w:num>
   <w:num w:numId="18" w16cid:durableId="780420021">
-    <w:abstractNumId w:val="23"/>
+    <w:abstractNumId w:val="24"/>
   </w:num>
   <w:num w:numId="19" w16cid:durableId="176971663">
-    <w:abstractNumId w:val="22"/>
+    <w:abstractNumId w:val="23"/>
   </w:num>
   <w:num w:numId="20" w16cid:durableId="443774729">
     <w:abstractNumId w:val="2"/>
   </w:num>
   <w:num w:numId="21" w16cid:durableId="335110500">
-    <w:abstractNumId w:val="36"/>
+    <w:abstractNumId w:val="37"/>
   </w:num>
   <w:num w:numId="22" w16cid:durableId="1610164956">
+    <w:abstractNumId w:val="11"/>
+  </w:num>
+  <w:num w:numId="23" w16cid:durableId="79176835">
+    <w:abstractNumId w:val="27"/>
+  </w:num>
+  <w:num w:numId="24" w16cid:durableId="1727879023">
+    <w:abstractNumId w:val="30"/>
+  </w:num>
+  <w:num w:numId="25" w16cid:durableId="91709484">
+    <w:abstractNumId w:val="18"/>
+  </w:num>
+  <w:num w:numId="26" w16cid:durableId="433404034">
+    <w:abstractNumId w:val="9"/>
+  </w:num>
+  <w:num w:numId="27" w16cid:durableId="1533181723">
+    <w:abstractNumId w:val="4"/>
+  </w:num>
+  <w:num w:numId="28" w16cid:durableId="825171592">
+    <w:abstractNumId w:val="38"/>
+  </w:num>
+  <w:num w:numId="29" w16cid:durableId="1076367695">
+    <w:abstractNumId w:val="20"/>
+  </w:num>
+  <w:num w:numId="30" w16cid:durableId="945427136">
+    <w:abstractNumId w:val="16"/>
+  </w:num>
+  <w:num w:numId="31" w16cid:durableId="837891004">
+    <w:abstractNumId w:val="29"/>
+  </w:num>
+  <w:num w:numId="32" w16cid:durableId="662314996">
+    <w:abstractNumId w:val="8"/>
+  </w:num>
+  <w:num w:numId="33" w16cid:durableId="590746011">
+    <w:abstractNumId w:val="5"/>
+  </w:num>
+  <w:num w:numId="34" w16cid:durableId="1090663719">
+    <w:abstractNumId w:val="21"/>
+  </w:num>
+  <w:num w:numId="35" w16cid:durableId="211430820">
+    <w:abstractNumId w:val="22"/>
+  </w:num>
+  <w:num w:numId="36" w16cid:durableId="2123455893">
+    <w:abstractNumId w:val="6"/>
+  </w:num>
+  <w:num w:numId="37" w16cid:durableId="1426610326">
+    <w:abstractNumId w:val="7"/>
+  </w:num>
+  <w:num w:numId="38" w16cid:durableId="1486125758">
     <w:abstractNumId w:val="10"/>
   </w:num>
-  <w:num w:numId="23" w16cid:durableId="79176835">
-    <w:abstractNumId w:val="26"/>
+  <w:num w:numId="39" w16cid:durableId="1176846039">
+    <w:abstractNumId w:val="33"/>
   </w:num>
-  <w:num w:numId="24" w16cid:durableId="1727879023">
-    <w:abstractNumId w:val="29"/>
-  </w:num>
-  <w:num w:numId="25" w16cid:durableId="91709484">
-    <w:abstractNumId w:val="17"/>
-  </w:num>
-  <w:num w:numId="26" w16cid:durableId="433404034">
-    <w:abstractNumId w:val="8"/>
-  </w:num>
-  <w:num w:numId="27" w16cid:durableId="1533181723">
+  <w:num w:numId="40" w16cid:durableId="55012105">
     <w:abstractNumId w:val="3"/>
-  </w:num>
-  <w:num w:numId="28" w16cid:durableId="825171592">
-    <w:abstractNumId w:val="37"/>
-  </w:num>
-  <w:num w:numId="29" w16cid:durableId="1076367695">
-    <w:abstractNumId w:val="19"/>
-  </w:num>
-  <w:num w:numId="30" w16cid:durableId="945427136">
-    <w:abstractNumId w:val="15"/>
-  </w:num>
-  <w:num w:numId="31" w16cid:durableId="837891004">
-    <w:abstractNumId w:val="28"/>
-  </w:num>
-  <w:num w:numId="32" w16cid:durableId="662314996">
-    <w:abstractNumId w:val="7"/>
-  </w:num>
-  <w:num w:numId="33" w16cid:durableId="590746011">
-    <w:abstractNumId w:val="4"/>
-  </w:num>
-  <w:num w:numId="34" w16cid:durableId="1090663719">
-    <w:abstractNumId w:val="20"/>
-  </w:num>
-  <w:num w:numId="35" w16cid:durableId="211430820">
-    <w:abstractNumId w:val="21"/>
-  </w:num>
-  <w:num w:numId="36" w16cid:durableId="2123455893">
-    <w:abstractNumId w:val="5"/>
-  </w:num>
-  <w:num w:numId="37" w16cid:durableId="1426610326">
-    <w:abstractNumId w:val="6"/>
-  </w:num>
-  <w:num w:numId="38" w16cid:durableId="1486125758">
-    <w:abstractNumId w:val="9"/>
-  </w:num>
-  <w:num w:numId="39" w16cid:durableId="1176846039">
-    <w:abstractNumId w:val="32"/>
   </w:num>
 </w:numbering>
 </file>
@@ -8704,7 +9041,7 @@
     <w:name w:val="Normal"/>
     <w:uiPriority w:val="1"/>
     <w:qFormat/>
-    <w:rsid w:val="00463E8A"/>
+    <w:rsid w:val="00C31420"/>
     <w:rPr>
       <w:rFonts w:ascii="Consolas" w:eastAsia="Consolas" w:hAnsi="Consolas" w:cs="Consolas"/>
       <w:lang w:val="ru-RU"/>

</xml_diff>